<commit_message>
Moved a line of code to make it work properly
</commit_message>
<xml_diff>
--- a/PracticeQuiz2.docx
+++ b/PracticeQuiz2.docx
@@ -1,13 +1,12 @@
 
 <file path=word/document.xml><?xml version="1.0" encoding="utf-8"?>
-<w:document xmlns:wpc="http://schemas.microsoft.com/office/word/2010/wordprocessingCanvas" xmlns:cx="http://schemas.microsoft.com/office/drawing/2014/chartex" xmlns:cx1="http://schemas.microsoft.com/office/drawing/2015/9/8/chartex" xmlns:cx2="http://schemas.microsoft.com/office/drawing/2015/10/21/chartex" xmlns:cx3="http://schemas.microsoft.com/office/drawing/2016/5/9/chartex" xmlns:cx4="http://schemas.microsoft.com/office/drawing/2016/5/10/chartex" xmlns:cx5="http://schemas.microsoft.com/office/drawing/2016/5/11/chartex" xmlns:cx6="http://schemas.microsoft.com/office/drawing/2016/5/12/chartex" xmlns:cx7="http://schemas.microsoft.com/office/drawing/2016/5/13/chartex" xmlns:cx8="http://schemas.microsoft.com/office/drawing/2016/5/14/chartex" xmlns:mc="http://schemas.openxmlformats.org/markup-compatibility/2006" xmlns:aink="http://schemas.microsoft.com/office/drawing/2016/ink" xmlns:am3d="http://schemas.microsoft.com/office/drawing/2017/model3d" xmlns:o="urn:schemas-microsoft-com:office:office" xmlns:r="http://schemas.openxmlformats.org/officeDocument/2006/relationships" xmlns:m="http://schemas.openxmlformats.org/officeDocument/2006/math" xmlns:v="urn:schemas-microsoft-com:vml" xmlns:wp14="http://schemas.microsoft.com/office/word/2010/wordprocessingDrawing" xmlns:wp="http://schemas.openxmlformats.org/drawingml/2006/wordprocessingDrawing" xmlns:w10="urn:schemas-microsoft-com:office:word" xmlns:w="http://schemas.openxmlformats.org/wordprocessingml/2006/main" xmlns:w14="http://schemas.microsoft.com/office/word/2010/wordml" xmlns:w15="http://schemas.microsoft.com/office/word/2012/wordml" xmlns:w16cid="http://schemas.microsoft.com/office/word/2016/wordml/cid" xmlns:w16se="http://schemas.microsoft.com/office/word/2015/wordml/symex" xmlns:wpg="http://schemas.microsoft.com/office/word/2010/wordprocessingGroup" xmlns:wpi="http://schemas.microsoft.com/office/word/2010/wordprocessingInk" xmlns:wne="http://schemas.microsoft.com/office/word/2006/wordml" xmlns:wps="http://schemas.microsoft.com/office/word/2010/wordprocessingShape" mc:Ignorable="w14 w15 w16se w16cid wp14">
+<w:document xmlns:wpc="http://schemas.microsoft.com/office/word/2010/wordprocessingCanvas" xmlns:cx="http://schemas.microsoft.com/office/drawing/2014/chartex" xmlns:cx1="http://schemas.microsoft.com/office/drawing/2015/9/8/chartex" xmlns:mc="http://schemas.openxmlformats.org/markup-compatibility/2006" xmlns:o="urn:schemas-microsoft-com:office:office" xmlns:r="http://schemas.openxmlformats.org/officeDocument/2006/relationships" xmlns:m="http://schemas.openxmlformats.org/officeDocument/2006/math" xmlns:v="urn:schemas-microsoft-com:vml" xmlns:wp14="http://schemas.microsoft.com/office/word/2010/wordprocessingDrawing" xmlns:wp="http://schemas.openxmlformats.org/drawingml/2006/wordprocessingDrawing" xmlns:w10="urn:schemas-microsoft-com:office:word" xmlns:w="http://schemas.openxmlformats.org/wordprocessingml/2006/main" xmlns:w14="http://schemas.microsoft.com/office/word/2010/wordml" xmlns:w15="http://schemas.microsoft.com/office/word/2012/wordml" xmlns:w16se="http://schemas.microsoft.com/office/word/2015/wordml/symex" xmlns:wpg="http://schemas.microsoft.com/office/word/2010/wordprocessingGroup" xmlns:wpi="http://schemas.microsoft.com/office/word/2010/wordprocessingInk" xmlns:wne="http://schemas.microsoft.com/office/word/2006/wordml" xmlns:wps="http://schemas.microsoft.com/office/word/2010/wordprocessingShape" mc:Ignorable="w14 w15 w16se wp14">
   <w:body>
     <w:p>
       <w:pPr>
         <w:pStyle w:val="Title"/>
         <w:jc w:val="center"/>
       </w:pPr>
-      <w:bookmarkStart w:id="0" w:name="_GoBack"/>
       <w:r>
         <w:t>Practice Quiz 2</w:t>
       </w:r>
@@ -87,33 +86,13 @@
         <w:rPr>
           <w:sz w:val="18"/>
         </w:rPr>
-        <w:t xml:space="preserve">Try and finish with about a </w:t>
-      </w:r>
-      <w:proofErr w:type="gramStart"/>
+        <w:t>Try and finish with about a 45 minute time limit, and don’t use your notes until you are done and marking. It will help simulate the real quiz!</w:t>
+      </w:r>
       <w:r>
         <w:rPr>
           <w:sz w:val="18"/>
         </w:rPr>
-        <w:t>45 minute</w:t>
-      </w:r>
-      <w:proofErr w:type="gramEnd"/>
-      <w:r>
-        <w:rPr>
-          <w:sz w:val="18"/>
-        </w:rPr>
-        <w:t xml:space="preserve"> time limit, and don’t use your notes until you are done and marking. It will help simulate the real quiz!</w:t>
-      </w:r>
-      <w:r>
-        <w:rPr>
-          <w:sz w:val="18"/>
-        </w:rPr>
-        <w:t xml:space="preserve"> </w:t>
-      </w:r>
-      <w:r>
-        <w:rPr>
-          <w:sz w:val="18"/>
-        </w:rPr>
-        <w:t xml:space="preserve">Any questions or comments can be emailed to </w:t>
+        <w:t xml:space="preserve"> Any questions or comments can be emailed to </w:t>
       </w:r>
       <w:hyperlink r:id="rId7" w:history="1">
         <w:r>
@@ -131,7 +110,6 @@
         <w:jc w:val="center"/>
       </w:pPr>
     </w:p>
-    <w:bookmarkEnd w:id="0"/>
     <w:p>
       <w:pPr>
         <w:pStyle w:val="ListParagraph"/>
@@ -262,12 +240,12 @@
           <w:numId w:val="3"/>
         </w:numPr>
       </w:pPr>
-      <w:bookmarkStart w:id="1" w:name="_Hlk529643675"/>
+      <w:bookmarkStart w:id="0" w:name="_Hlk529643675"/>
       <w:r>
         <w:t>Select the Album Titles and the total length of the album</w:t>
       </w:r>
     </w:p>
-    <w:bookmarkEnd w:id="1"/>
+    <w:bookmarkEnd w:id="0"/>
     <w:p/>
     <w:p>
       <w:pPr>
@@ -495,93 +473,20 @@
           <w:szCs w:val="19"/>
           <w:highlight w:val="white"/>
         </w:rPr>
-        <w:t>drop</w:t>
-      </w:r>
-      <w:r>
-        <w:rPr>
-          <w:rFonts w:ascii="Consolas" w:hAnsi="Consolas" w:cs="Consolas"/>
-          <w:color w:val="000000"/>
-          <w:sz w:val="19"/>
-          <w:szCs w:val="19"/>
-          <w:highlight w:val="white"/>
-        </w:rPr>
-        <w:t xml:space="preserve"> </w:t>
-      </w:r>
-      <w:r>
-        <w:rPr>
-          <w:rFonts w:ascii="Consolas" w:hAnsi="Consolas" w:cs="Consolas"/>
-          <w:color w:val="0000FF"/>
-          <w:sz w:val="19"/>
-          <w:szCs w:val="19"/>
-          <w:highlight w:val="white"/>
-        </w:rPr>
-        <w:t>table</w:t>
-      </w:r>
-      <w:r>
-        <w:rPr>
-          <w:rFonts w:ascii="Consolas" w:hAnsi="Consolas" w:cs="Consolas"/>
-          <w:color w:val="000000"/>
-          <w:sz w:val="19"/>
-          <w:szCs w:val="19"/>
-          <w:highlight w:val="white"/>
-        </w:rPr>
-        <w:t xml:space="preserve"> tracks</w:t>
-      </w:r>
-    </w:p>
-    <w:p>
-      <w:pPr>
-        <w:autoSpaceDE w:val="0"/>
-        <w:autoSpaceDN w:val="0"/>
-        <w:adjustRightInd w:val="0"/>
-        <w:spacing w:after="0" w:line="240" w:lineRule="auto"/>
-        <w:rPr>
-          <w:rFonts w:ascii="Consolas" w:hAnsi="Consolas" w:cs="Consolas"/>
-          <w:color w:val="000000"/>
-          <w:sz w:val="19"/>
-          <w:szCs w:val="19"/>
-          <w:highlight w:val="white"/>
-        </w:rPr>
-      </w:pPr>
-      <w:r>
-        <w:rPr>
-          <w:rFonts w:ascii="Consolas" w:hAnsi="Consolas" w:cs="Consolas"/>
-          <w:color w:val="0000FF"/>
-          <w:sz w:val="19"/>
-          <w:szCs w:val="19"/>
-          <w:highlight w:val="white"/>
-        </w:rPr>
-        <w:t>drop</w:t>
-      </w:r>
-      <w:r>
-        <w:rPr>
-          <w:rFonts w:ascii="Consolas" w:hAnsi="Consolas" w:cs="Consolas"/>
-          <w:color w:val="000000"/>
-          <w:sz w:val="19"/>
-          <w:szCs w:val="19"/>
-          <w:highlight w:val="white"/>
-        </w:rPr>
-        <w:t xml:space="preserve"> </w:t>
-      </w:r>
-      <w:r>
-        <w:rPr>
-          <w:rFonts w:ascii="Consolas" w:hAnsi="Consolas" w:cs="Consolas"/>
-          <w:color w:val="0000FF"/>
-          <w:sz w:val="19"/>
-          <w:szCs w:val="19"/>
-          <w:highlight w:val="white"/>
-        </w:rPr>
-        <w:t>table</w:t>
-      </w:r>
-      <w:r>
-        <w:rPr>
-          <w:rFonts w:ascii="Consolas" w:hAnsi="Consolas" w:cs="Consolas"/>
-          <w:color w:val="000000"/>
-          <w:sz w:val="19"/>
-          <w:szCs w:val="19"/>
-          <w:highlight w:val="white"/>
-        </w:rPr>
-        <w:t xml:space="preserve"> album</w:t>
-      </w:r>
+        <w:t>Use</w:t>
+      </w:r>
+      <w:r>
+        <w:rPr>
+          <w:rFonts w:ascii="Consolas" w:hAnsi="Consolas" w:cs="Consolas"/>
+          <w:color w:val="000000"/>
+          <w:sz w:val="19"/>
+          <w:szCs w:val="19"/>
+          <w:highlight w:val="white"/>
+        </w:rPr>
+        <w:t xml:space="preserve"> [Artists]</w:t>
+      </w:r>
+      <w:bookmarkStart w:id="1" w:name="_GoBack"/>
+      <w:bookmarkEnd w:id="1"/>
     </w:p>
     <w:p>
       <w:pPr>
@@ -620,37 +525,37 @@
           <w:szCs w:val="19"/>
           <w:highlight w:val="white"/>
         </w:rPr>
-        <w:t>Create</w:t>
-      </w:r>
-      <w:r>
-        <w:rPr>
-          <w:rFonts w:ascii="Consolas" w:hAnsi="Consolas" w:cs="Consolas"/>
-          <w:color w:val="000000"/>
-          <w:sz w:val="19"/>
-          <w:szCs w:val="19"/>
-          <w:highlight w:val="white"/>
-        </w:rPr>
-        <w:t xml:space="preserve"> </w:t>
-      </w:r>
-      <w:r>
-        <w:rPr>
-          <w:rFonts w:ascii="Consolas" w:hAnsi="Consolas" w:cs="Consolas"/>
-          <w:color w:val="0000FF"/>
-          <w:sz w:val="19"/>
-          <w:szCs w:val="19"/>
-          <w:highlight w:val="white"/>
-        </w:rPr>
-        <w:t>Table</w:t>
-      </w:r>
-      <w:r>
-        <w:rPr>
-          <w:rFonts w:ascii="Consolas" w:hAnsi="Consolas" w:cs="Consolas"/>
-          <w:color w:val="000000"/>
-          <w:sz w:val="19"/>
-          <w:szCs w:val="19"/>
-          <w:highlight w:val="white"/>
-        </w:rPr>
-        <w:t xml:space="preserve"> Album</w:t>
+        <w:t>drop</w:t>
+      </w:r>
+      <w:r>
+        <w:rPr>
+          <w:rFonts w:ascii="Consolas" w:hAnsi="Consolas" w:cs="Consolas"/>
+          <w:color w:val="000000"/>
+          <w:sz w:val="19"/>
+          <w:szCs w:val="19"/>
+          <w:highlight w:val="white"/>
+        </w:rPr>
+        <w:t xml:space="preserve"> </w:t>
+      </w:r>
+      <w:r>
+        <w:rPr>
+          <w:rFonts w:ascii="Consolas" w:hAnsi="Consolas" w:cs="Consolas"/>
+          <w:color w:val="0000FF"/>
+          <w:sz w:val="19"/>
+          <w:szCs w:val="19"/>
+          <w:highlight w:val="white"/>
+        </w:rPr>
+        <w:t>table</w:t>
+      </w:r>
+      <w:r>
+        <w:rPr>
+          <w:rFonts w:ascii="Consolas" w:hAnsi="Consolas" w:cs="Consolas"/>
+          <w:color w:val="000000"/>
+          <w:sz w:val="19"/>
+          <w:szCs w:val="19"/>
+          <w:highlight w:val="white"/>
+        </w:rPr>
+        <w:t xml:space="preserve"> tracks</w:t>
       </w:r>
     </w:p>
     <w:p>
@@ -670,890 +575,42 @@
       <w:r>
         <w:rPr>
           <w:rFonts w:ascii="Consolas" w:hAnsi="Consolas" w:cs="Consolas"/>
-          <w:color w:val="808080"/>
-          <w:sz w:val="19"/>
-          <w:szCs w:val="19"/>
-          <w:highlight w:val="white"/>
-        </w:rPr>
-        <w:t>(</w:t>
-      </w:r>
-    </w:p>
-    <w:p>
-      <w:pPr>
-        <w:autoSpaceDE w:val="0"/>
-        <w:autoSpaceDN w:val="0"/>
-        <w:adjustRightInd w:val="0"/>
-        <w:spacing w:after="0" w:line="240" w:lineRule="auto"/>
-        <w:rPr>
-          <w:rFonts w:ascii="Consolas" w:hAnsi="Consolas" w:cs="Consolas"/>
-          <w:color w:val="000000"/>
-          <w:sz w:val="19"/>
-          <w:szCs w:val="19"/>
-          <w:highlight w:val="white"/>
-        </w:rPr>
-      </w:pPr>
-      <w:proofErr w:type="spellStart"/>
-      <w:r>
-        <w:rPr>
-          <w:rFonts w:ascii="Consolas" w:hAnsi="Consolas" w:cs="Consolas"/>
-          <w:color w:val="000000"/>
-          <w:sz w:val="19"/>
-          <w:szCs w:val="19"/>
-          <w:highlight w:val="white"/>
-        </w:rPr>
-        <w:t>AlbumID</w:t>
-      </w:r>
-      <w:proofErr w:type="spellEnd"/>
-      <w:r>
-        <w:rPr>
-          <w:rFonts w:ascii="Consolas" w:hAnsi="Consolas" w:cs="Consolas"/>
-          <w:color w:val="000000"/>
-          <w:sz w:val="19"/>
-          <w:szCs w:val="19"/>
-          <w:highlight w:val="white"/>
-        </w:rPr>
-        <w:t xml:space="preserve"> </w:t>
-      </w:r>
-      <w:proofErr w:type="spellStart"/>
-      <w:r>
-        <w:rPr>
-          <w:rFonts w:ascii="Consolas" w:hAnsi="Consolas" w:cs="Consolas"/>
-          <w:color w:val="0000FF"/>
-          <w:sz w:val="19"/>
-          <w:szCs w:val="19"/>
-          <w:highlight w:val="white"/>
-        </w:rPr>
-        <w:t>int</w:t>
-      </w:r>
-      <w:proofErr w:type="spellEnd"/>
-      <w:r>
-        <w:rPr>
-          <w:rFonts w:ascii="Consolas" w:hAnsi="Consolas" w:cs="Consolas"/>
-          <w:color w:val="000000"/>
-          <w:sz w:val="19"/>
-          <w:szCs w:val="19"/>
-          <w:highlight w:val="white"/>
-        </w:rPr>
-        <w:t xml:space="preserve"> </w:t>
-      </w:r>
-      <w:r>
-        <w:rPr>
-          <w:rFonts w:ascii="Consolas" w:hAnsi="Consolas" w:cs="Consolas"/>
-          <w:color w:val="0000FF"/>
-          <w:sz w:val="19"/>
-          <w:szCs w:val="19"/>
-          <w:highlight w:val="white"/>
-        </w:rPr>
-        <w:t xml:space="preserve">identity </w:t>
-      </w:r>
-      <w:r>
-        <w:rPr>
-          <w:rFonts w:ascii="Consolas" w:hAnsi="Consolas" w:cs="Consolas"/>
-          <w:color w:val="808080"/>
-          <w:sz w:val="19"/>
-          <w:szCs w:val="19"/>
-          <w:highlight w:val="white"/>
-        </w:rPr>
-        <w:t>(</w:t>
-      </w:r>
-      <w:r>
-        <w:rPr>
-          <w:rFonts w:ascii="Consolas" w:hAnsi="Consolas" w:cs="Consolas"/>
-          <w:color w:val="000000"/>
-          <w:sz w:val="19"/>
-          <w:szCs w:val="19"/>
-          <w:highlight w:val="white"/>
-        </w:rPr>
-        <w:t>1</w:t>
-      </w:r>
-      <w:r>
-        <w:rPr>
-          <w:rFonts w:ascii="Consolas" w:hAnsi="Consolas" w:cs="Consolas"/>
-          <w:color w:val="808080"/>
-          <w:sz w:val="19"/>
-          <w:szCs w:val="19"/>
-          <w:highlight w:val="white"/>
-        </w:rPr>
-        <w:t>,</w:t>
-      </w:r>
-      <w:r>
-        <w:rPr>
-          <w:rFonts w:ascii="Consolas" w:hAnsi="Consolas" w:cs="Consolas"/>
-          <w:color w:val="000000"/>
-          <w:sz w:val="19"/>
-          <w:szCs w:val="19"/>
-          <w:highlight w:val="white"/>
-        </w:rPr>
-        <w:t>1</w:t>
-      </w:r>
-      <w:r>
-        <w:rPr>
-          <w:rFonts w:ascii="Consolas" w:hAnsi="Consolas" w:cs="Consolas"/>
-          <w:color w:val="808080"/>
-          <w:sz w:val="19"/>
-          <w:szCs w:val="19"/>
-          <w:highlight w:val="white"/>
-        </w:rPr>
-        <w:t>)</w:t>
-      </w:r>
-      <w:r>
-        <w:rPr>
-          <w:rFonts w:ascii="Consolas" w:hAnsi="Consolas" w:cs="Consolas"/>
-          <w:color w:val="000000"/>
-          <w:sz w:val="19"/>
-          <w:szCs w:val="19"/>
-          <w:highlight w:val="white"/>
-        </w:rPr>
-        <w:t xml:space="preserve"> </w:t>
-      </w:r>
-      <w:r>
-        <w:rPr>
-          <w:rFonts w:ascii="Consolas" w:hAnsi="Consolas" w:cs="Consolas"/>
-          <w:color w:val="808080"/>
-          <w:sz w:val="19"/>
-          <w:szCs w:val="19"/>
-          <w:highlight w:val="white"/>
-        </w:rPr>
-        <w:t>not</w:t>
-      </w:r>
-      <w:r>
-        <w:rPr>
-          <w:rFonts w:ascii="Consolas" w:hAnsi="Consolas" w:cs="Consolas"/>
-          <w:color w:val="000000"/>
-          <w:sz w:val="19"/>
-          <w:szCs w:val="19"/>
-          <w:highlight w:val="white"/>
-        </w:rPr>
-        <w:t xml:space="preserve"> </w:t>
-      </w:r>
-      <w:r>
-        <w:rPr>
-          <w:rFonts w:ascii="Consolas" w:hAnsi="Consolas" w:cs="Consolas"/>
-          <w:color w:val="808080"/>
-          <w:sz w:val="19"/>
-          <w:szCs w:val="19"/>
-          <w:highlight w:val="white"/>
-        </w:rPr>
-        <w:t>null</w:t>
-      </w:r>
-      <w:r>
-        <w:rPr>
-          <w:rFonts w:ascii="Consolas" w:hAnsi="Consolas" w:cs="Consolas"/>
-          <w:color w:val="000000"/>
-          <w:sz w:val="19"/>
-          <w:szCs w:val="19"/>
-          <w:highlight w:val="white"/>
-        </w:rPr>
-        <w:t xml:space="preserve"> </w:t>
-      </w:r>
-      <w:r>
-        <w:rPr>
-          <w:rFonts w:ascii="Consolas" w:hAnsi="Consolas" w:cs="Consolas"/>
-          <w:color w:val="0000FF"/>
-          <w:sz w:val="19"/>
-          <w:szCs w:val="19"/>
-          <w:highlight w:val="white"/>
-        </w:rPr>
-        <w:t>constraint</w:t>
-      </w:r>
-      <w:r>
-        <w:rPr>
-          <w:rFonts w:ascii="Consolas" w:hAnsi="Consolas" w:cs="Consolas"/>
-          <w:color w:val="000000"/>
-          <w:sz w:val="19"/>
-          <w:szCs w:val="19"/>
-          <w:highlight w:val="white"/>
-        </w:rPr>
-        <w:t xml:space="preserve"> </w:t>
-      </w:r>
-      <w:proofErr w:type="spellStart"/>
-      <w:r>
-        <w:rPr>
-          <w:rFonts w:ascii="Consolas" w:hAnsi="Consolas" w:cs="Consolas"/>
-          <w:color w:val="000000"/>
-          <w:sz w:val="19"/>
-          <w:szCs w:val="19"/>
-          <w:highlight w:val="white"/>
-        </w:rPr>
-        <w:t>pk_album</w:t>
-      </w:r>
-      <w:proofErr w:type="spellEnd"/>
-      <w:r>
-        <w:rPr>
-          <w:rFonts w:ascii="Consolas" w:hAnsi="Consolas" w:cs="Consolas"/>
-          <w:color w:val="000000"/>
-          <w:sz w:val="19"/>
-          <w:szCs w:val="19"/>
-          <w:highlight w:val="white"/>
-        </w:rPr>
-        <w:t xml:space="preserve"> </w:t>
-      </w:r>
-      <w:r>
-        <w:rPr>
-          <w:rFonts w:ascii="Consolas" w:hAnsi="Consolas" w:cs="Consolas"/>
-          <w:color w:val="0000FF"/>
-          <w:sz w:val="19"/>
-          <w:szCs w:val="19"/>
-          <w:highlight w:val="white"/>
-        </w:rPr>
-        <w:t>primary</w:t>
-      </w:r>
-      <w:r>
-        <w:rPr>
-          <w:rFonts w:ascii="Consolas" w:hAnsi="Consolas" w:cs="Consolas"/>
-          <w:color w:val="000000"/>
-          <w:sz w:val="19"/>
-          <w:szCs w:val="19"/>
-          <w:highlight w:val="white"/>
-        </w:rPr>
-        <w:t xml:space="preserve"> </w:t>
-      </w:r>
-      <w:proofErr w:type="gramStart"/>
-      <w:r>
-        <w:rPr>
-          <w:rFonts w:ascii="Consolas" w:hAnsi="Consolas" w:cs="Consolas"/>
-          <w:color w:val="0000FF"/>
-          <w:sz w:val="19"/>
-          <w:szCs w:val="19"/>
-          <w:highlight w:val="white"/>
-        </w:rPr>
-        <w:t>key</w:t>
-      </w:r>
-      <w:r>
-        <w:rPr>
-          <w:rFonts w:ascii="Consolas" w:hAnsi="Consolas" w:cs="Consolas"/>
-          <w:color w:val="000000"/>
-          <w:sz w:val="19"/>
-          <w:szCs w:val="19"/>
-          <w:highlight w:val="white"/>
-        </w:rPr>
-        <w:t xml:space="preserve">  </w:t>
-      </w:r>
-      <w:r>
-        <w:rPr>
-          <w:rFonts w:ascii="Consolas" w:hAnsi="Consolas" w:cs="Consolas"/>
-          <w:color w:val="0000FF"/>
-          <w:sz w:val="19"/>
-          <w:szCs w:val="19"/>
-          <w:highlight w:val="white"/>
-        </w:rPr>
-        <w:t>clustered</w:t>
-      </w:r>
-      <w:proofErr w:type="gramEnd"/>
-      <w:r>
-        <w:rPr>
-          <w:rFonts w:ascii="Consolas" w:hAnsi="Consolas" w:cs="Consolas"/>
-          <w:color w:val="808080"/>
-          <w:sz w:val="19"/>
-          <w:szCs w:val="19"/>
-          <w:highlight w:val="white"/>
-        </w:rPr>
-        <w:t>,</w:t>
-      </w:r>
-    </w:p>
-    <w:p>
-      <w:pPr>
-        <w:autoSpaceDE w:val="0"/>
-        <w:autoSpaceDN w:val="0"/>
-        <w:adjustRightInd w:val="0"/>
-        <w:spacing w:after="0" w:line="240" w:lineRule="auto"/>
-        <w:rPr>
-          <w:rFonts w:ascii="Consolas" w:hAnsi="Consolas" w:cs="Consolas"/>
-          <w:color w:val="000000"/>
-          <w:sz w:val="19"/>
-          <w:szCs w:val="19"/>
-          <w:highlight w:val="white"/>
-        </w:rPr>
-      </w:pPr>
-      <w:r>
-        <w:rPr>
-          <w:rFonts w:ascii="Consolas" w:hAnsi="Consolas" w:cs="Consolas"/>
-          <w:color w:val="000000"/>
-          <w:sz w:val="19"/>
-          <w:szCs w:val="19"/>
-          <w:highlight w:val="white"/>
-        </w:rPr>
-        <w:t xml:space="preserve">Title </w:t>
-      </w:r>
-      <w:r>
-        <w:rPr>
-          <w:rFonts w:ascii="Consolas" w:hAnsi="Consolas" w:cs="Consolas"/>
-          <w:color w:val="0000FF"/>
-          <w:sz w:val="19"/>
-          <w:szCs w:val="19"/>
-          <w:highlight w:val="white"/>
-        </w:rPr>
-        <w:t xml:space="preserve">varchar </w:t>
-      </w:r>
-      <w:r>
-        <w:rPr>
-          <w:rFonts w:ascii="Consolas" w:hAnsi="Consolas" w:cs="Consolas"/>
-          <w:color w:val="808080"/>
-          <w:sz w:val="19"/>
-          <w:szCs w:val="19"/>
-          <w:highlight w:val="white"/>
-        </w:rPr>
-        <w:t>(</w:t>
-      </w:r>
-      <w:r>
-        <w:rPr>
-          <w:rFonts w:ascii="Consolas" w:hAnsi="Consolas" w:cs="Consolas"/>
-          <w:color w:val="000000"/>
-          <w:sz w:val="19"/>
-          <w:szCs w:val="19"/>
-          <w:highlight w:val="white"/>
-        </w:rPr>
-        <w:t>100</w:t>
-      </w:r>
-      <w:r>
-        <w:rPr>
-          <w:rFonts w:ascii="Consolas" w:hAnsi="Consolas" w:cs="Consolas"/>
-          <w:color w:val="808080"/>
-          <w:sz w:val="19"/>
-          <w:szCs w:val="19"/>
-          <w:highlight w:val="white"/>
-        </w:rPr>
-        <w:t>)</w:t>
-      </w:r>
-      <w:r>
-        <w:rPr>
-          <w:rFonts w:ascii="Consolas" w:hAnsi="Consolas" w:cs="Consolas"/>
-          <w:color w:val="000000"/>
-          <w:sz w:val="19"/>
-          <w:szCs w:val="19"/>
-          <w:highlight w:val="white"/>
-        </w:rPr>
-        <w:t xml:space="preserve"> </w:t>
-      </w:r>
-      <w:r>
-        <w:rPr>
-          <w:rFonts w:ascii="Consolas" w:hAnsi="Consolas" w:cs="Consolas"/>
-          <w:color w:val="808080"/>
-          <w:sz w:val="19"/>
-          <w:szCs w:val="19"/>
-          <w:highlight w:val="white"/>
-        </w:rPr>
-        <w:t>not</w:t>
-      </w:r>
-      <w:r>
-        <w:rPr>
-          <w:rFonts w:ascii="Consolas" w:hAnsi="Consolas" w:cs="Consolas"/>
-          <w:color w:val="000000"/>
-          <w:sz w:val="19"/>
-          <w:szCs w:val="19"/>
-          <w:highlight w:val="white"/>
-        </w:rPr>
-        <w:t xml:space="preserve"> </w:t>
-      </w:r>
-      <w:r>
-        <w:rPr>
-          <w:rFonts w:ascii="Consolas" w:hAnsi="Consolas" w:cs="Consolas"/>
-          <w:color w:val="808080"/>
-          <w:sz w:val="19"/>
-          <w:szCs w:val="19"/>
-          <w:highlight w:val="white"/>
-        </w:rPr>
-        <w:t>null,</w:t>
-      </w:r>
-    </w:p>
-    <w:p>
-      <w:pPr>
-        <w:autoSpaceDE w:val="0"/>
-        <w:autoSpaceDN w:val="0"/>
-        <w:adjustRightInd w:val="0"/>
-        <w:spacing w:after="0" w:line="240" w:lineRule="auto"/>
-        <w:rPr>
-          <w:rFonts w:ascii="Consolas" w:hAnsi="Consolas" w:cs="Consolas"/>
-          <w:color w:val="000000"/>
-          <w:sz w:val="19"/>
-          <w:szCs w:val="19"/>
-          <w:highlight w:val="white"/>
-        </w:rPr>
-      </w:pPr>
-      <w:r>
-        <w:rPr>
-          <w:rFonts w:ascii="Consolas" w:hAnsi="Consolas" w:cs="Consolas"/>
-          <w:color w:val="000000"/>
-          <w:sz w:val="19"/>
-          <w:szCs w:val="19"/>
-          <w:highlight w:val="white"/>
-        </w:rPr>
-        <w:t xml:space="preserve">Rating </w:t>
-      </w:r>
-      <w:proofErr w:type="gramStart"/>
-      <w:r>
-        <w:rPr>
-          <w:rFonts w:ascii="Consolas" w:hAnsi="Consolas" w:cs="Consolas"/>
-          <w:color w:val="0000FF"/>
-          <w:sz w:val="19"/>
-          <w:szCs w:val="19"/>
-          <w:highlight w:val="white"/>
-        </w:rPr>
-        <w:t>char</w:t>
-      </w:r>
-      <w:r>
-        <w:rPr>
-          <w:rFonts w:ascii="Consolas" w:hAnsi="Consolas" w:cs="Consolas"/>
-          <w:color w:val="808080"/>
-          <w:sz w:val="19"/>
-          <w:szCs w:val="19"/>
-          <w:highlight w:val="white"/>
-        </w:rPr>
-        <w:t>(</w:t>
-      </w:r>
-      <w:proofErr w:type="gramEnd"/>
-      <w:r>
-        <w:rPr>
-          <w:rFonts w:ascii="Consolas" w:hAnsi="Consolas" w:cs="Consolas"/>
-          <w:color w:val="000000"/>
-          <w:sz w:val="19"/>
-          <w:szCs w:val="19"/>
-          <w:highlight w:val="white"/>
-        </w:rPr>
-        <w:t>1</w:t>
-      </w:r>
-      <w:r>
-        <w:rPr>
-          <w:rFonts w:ascii="Consolas" w:hAnsi="Consolas" w:cs="Consolas"/>
-          <w:color w:val="808080"/>
-          <w:sz w:val="19"/>
-          <w:szCs w:val="19"/>
-          <w:highlight w:val="white"/>
-        </w:rPr>
-        <w:t>)</w:t>
-      </w:r>
-      <w:r>
-        <w:rPr>
-          <w:rFonts w:ascii="Consolas" w:hAnsi="Consolas" w:cs="Consolas"/>
-          <w:color w:val="000000"/>
-          <w:sz w:val="19"/>
-          <w:szCs w:val="19"/>
-          <w:highlight w:val="white"/>
-        </w:rPr>
-        <w:t xml:space="preserve"> </w:t>
-      </w:r>
-      <w:r>
-        <w:rPr>
-          <w:rFonts w:ascii="Consolas" w:hAnsi="Consolas" w:cs="Consolas"/>
-          <w:color w:val="808080"/>
-          <w:sz w:val="19"/>
-          <w:szCs w:val="19"/>
-          <w:highlight w:val="white"/>
-        </w:rPr>
-        <w:t>not</w:t>
-      </w:r>
-      <w:r>
-        <w:rPr>
-          <w:rFonts w:ascii="Consolas" w:hAnsi="Consolas" w:cs="Consolas"/>
-          <w:color w:val="000000"/>
-          <w:sz w:val="19"/>
-          <w:szCs w:val="19"/>
-          <w:highlight w:val="white"/>
-        </w:rPr>
-        <w:t xml:space="preserve"> </w:t>
-      </w:r>
-      <w:r>
-        <w:rPr>
-          <w:rFonts w:ascii="Consolas" w:hAnsi="Consolas" w:cs="Consolas"/>
-          <w:color w:val="808080"/>
-          <w:sz w:val="19"/>
-          <w:szCs w:val="19"/>
-          <w:highlight w:val="white"/>
-        </w:rPr>
-        <w:t>null</w:t>
-      </w:r>
-      <w:r>
-        <w:rPr>
-          <w:rFonts w:ascii="Consolas" w:hAnsi="Consolas" w:cs="Consolas"/>
-          <w:color w:val="000000"/>
-          <w:sz w:val="19"/>
-          <w:szCs w:val="19"/>
-          <w:highlight w:val="white"/>
-        </w:rPr>
-        <w:t xml:space="preserve"> </w:t>
-      </w:r>
-    </w:p>
-    <w:p>
-      <w:pPr>
-        <w:autoSpaceDE w:val="0"/>
-        <w:autoSpaceDN w:val="0"/>
-        <w:adjustRightInd w:val="0"/>
-        <w:spacing w:after="0" w:line="240" w:lineRule="auto"/>
-        <w:rPr>
-          <w:rFonts w:ascii="Consolas" w:hAnsi="Consolas" w:cs="Consolas"/>
-          <w:color w:val="000000"/>
-          <w:sz w:val="19"/>
-          <w:szCs w:val="19"/>
-          <w:highlight w:val="white"/>
-        </w:rPr>
-      </w:pPr>
-      <w:r>
-        <w:rPr>
-          <w:rFonts w:ascii="Consolas" w:hAnsi="Consolas" w:cs="Consolas"/>
-          <w:color w:val="0000FF"/>
-          <w:sz w:val="19"/>
-          <w:szCs w:val="19"/>
-          <w:highlight w:val="white"/>
-        </w:rPr>
-        <w:t>constraint</w:t>
-      </w:r>
-      <w:r>
-        <w:rPr>
-          <w:rFonts w:ascii="Consolas" w:hAnsi="Consolas" w:cs="Consolas"/>
-          <w:color w:val="000000"/>
-          <w:sz w:val="19"/>
-          <w:szCs w:val="19"/>
-          <w:highlight w:val="white"/>
-        </w:rPr>
-        <w:t xml:space="preserve"> </w:t>
-      </w:r>
-      <w:proofErr w:type="spellStart"/>
-      <w:r>
-        <w:rPr>
-          <w:rFonts w:ascii="Consolas" w:hAnsi="Consolas" w:cs="Consolas"/>
-          <w:color w:val="000000"/>
-          <w:sz w:val="19"/>
-          <w:szCs w:val="19"/>
-          <w:highlight w:val="white"/>
-        </w:rPr>
-        <w:t>ck_ratingrange</w:t>
-      </w:r>
-      <w:proofErr w:type="spellEnd"/>
-      <w:r>
-        <w:rPr>
-          <w:rFonts w:ascii="Consolas" w:hAnsi="Consolas" w:cs="Consolas"/>
-          <w:color w:val="000000"/>
-          <w:sz w:val="19"/>
-          <w:szCs w:val="19"/>
-          <w:highlight w:val="white"/>
-        </w:rPr>
-        <w:t xml:space="preserve"> </w:t>
-      </w:r>
-      <w:proofErr w:type="gramStart"/>
-      <w:r>
-        <w:rPr>
-          <w:rFonts w:ascii="Consolas" w:hAnsi="Consolas" w:cs="Consolas"/>
-          <w:color w:val="0000FF"/>
-          <w:sz w:val="19"/>
-          <w:szCs w:val="19"/>
-          <w:highlight w:val="white"/>
-        </w:rPr>
-        <w:t>check</w:t>
-      </w:r>
-      <w:r>
-        <w:rPr>
-          <w:rFonts w:ascii="Consolas" w:hAnsi="Consolas" w:cs="Consolas"/>
-          <w:color w:val="808080"/>
-          <w:sz w:val="19"/>
-          <w:szCs w:val="19"/>
-          <w:highlight w:val="white"/>
-        </w:rPr>
-        <w:t>(</w:t>
-      </w:r>
-      <w:proofErr w:type="gramEnd"/>
-      <w:r>
-        <w:rPr>
-          <w:rFonts w:ascii="Consolas" w:hAnsi="Consolas" w:cs="Consolas"/>
-          <w:color w:val="000000"/>
-          <w:sz w:val="19"/>
-          <w:szCs w:val="19"/>
-          <w:highlight w:val="white"/>
-        </w:rPr>
-        <w:t xml:space="preserve">Rating </w:t>
-      </w:r>
-      <w:r>
-        <w:rPr>
-          <w:rFonts w:ascii="Consolas" w:hAnsi="Consolas" w:cs="Consolas"/>
-          <w:color w:val="808080"/>
-          <w:sz w:val="19"/>
-          <w:szCs w:val="19"/>
-          <w:highlight w:val="white"/>
-        </w:rPr>
-        <w:t>between</w:t>
-      </w:r>
-      <w:r>
-        <w:rPr>
-          <w:rFonts w:ascii="Consolas" w:hAnsi="Consolas" w:cs="Consolas"/>
-          <w:color w:val="000000"/>
-          <w:sz w:val="19"/>
-          <w:szCs w:val="19"/>
-          <w:highlight w:val="white"/>
-        </w:rPr>
-        <w:t xml:space="preserve"> 0 </w:t>
-      </w:r>
-      <w:r>
-        <w:rPr>
-          <w:rFonts w:ascii="Consolas" w:hAnsi="Consolas" w:cs="Consolas"/>
-          <w:color w:val="808080"/>
-          <w:sz w:val="19"/>
-          <w:szCs w:val="19"/>
-          <w:highlight w:val="white"/>
-        </w:rPr>
-        <w:t>and</w:t>
-      </w:r>
-      <w:r>
-        <w:rPr>
-          <w:rFonts w:ascii="Consolas" w:hAnsi="Consolas" w:cs="Consolas"/>
-          <w:color w:val="000000"/>
-          <w:sz w:val="19"/>
-          <w:szCs w:val="19"/>
-          <w:highlight w:val="white"/>
-        </w:rPr>
-        <w:t xml:space="preserve"> 5</w:t>
-      </w:r>
-      <w:r>
-        <w:rPr>
-          <w:rFonts w:ascii="Consolas" w:hAnsi="Consolas" w:cs="Consolas"/>
-          <w:color w:val="808080"/>
-          <w:sz w:val="19"/>
-          <w:szCs w:val="19"/>
-          <w:highlight w:val="white"/>
-        </w:rPr>
-        <w:t>)</w:t>
-      </w:r>
-    </w:p>
-    <w:p>
-      <w:pPr>
-        <w:autoSpaceDE w:val="0"/>
-        <w:autoSpaceDN w:val="0"/>
-        <w:adjustRightInd w:val="0"/>
-        <w:spacing w:after="0" w:line="240" w:lineRule="auto"/>
-        <w:rPr>
-          <w:rFonts w:ascii="Consolas" w:hAnsi="Consolas" w:cs="Consolas"/>
-          <w:color w:val="000000"/>
-          <w:sz w:val="19"/>
-          <w:szCs w:val="19"/>
-          <w:highlight w:val="white"/>
-        </w:rPr>
-      </w:pPr>
-      <w:r>
-        <w:rPr>
-          <w:rFonts w:ascii="Consolas" w:hAnsi="Consolas" w:cs="Consolas"/>
-          <w:color w:val="0000FF"/>
-          <w:sz w:val="19"/>
-          <w:szCs w:val="19"/>
-          <w:highlight w:val="white"/>
-        </w:rPr>
-        <w:t>constraint</w:t>
-      </w:r>
-      <w:r>
-        <w:rPr>
-          <w:rFonts w:ascii="Consolas" w:hAnsi="Consolas" w:cs="Consolas"/>
-          <w:color w:val="000000"/>
-          <w:sz w:val="19"/>
-          <w:szCs w:val="19"/>
-          <w:highlight w:val="white"/>
-        </w:rPr>
-        <w:t xml:space="preserve"> df_0rating </w:t>
-      </w:r>
-      <w:r>
-        <w:rPr>
-          <w:rFonts w:ascii="Consolas" w:hAnsi="Consolas" w:cs="Consolas"/>
-          <w:color w:val="0000FF"/>
-          <w:sz w:val="19"/>
-          <w:szCs w:val="19"/>
-          <w:highlight w:val="white"/>
-        </w:rPr>
-        <w:t>default</w:t>
-      </w:r>
-      <w:r>
-        <w:rPr>
-          <w:rFonts w:ascii="Consolas" w:hAnsi="Consolas" w:cs="Consolas"/>
-          <w:color w:val="000000"/>
-          <w:sz w:val="19"/>
-          <w:szCs w:val="19"/>
-          <w:highlight w:val="white"/>
-        </w:rPr>
-        <w:t xml:space="preserve"> 0</w:t>
-      </w:r>
-      <w:r>
-        <w:rPr>
-          <w:rFonts w:ascii="Consolas" w:hAnsi="Consolas" w:cs="Consolas"/>
-          <w:color w:val="808080"/>
-          <w:sz w:val="19"/>
-          <w:szCs w:val="19"/>
-          <w:highlight w:val="white"/>
-        </w:rPr>
-        <w:t>,</w:t>
-      </w:r>
-    </w:p>
-    <w:p>
-      <w:pPr>
-        <w:autoSpaceDE w:val="0"/>
-        <w:autoSpaceDN w:val="0"/>
-        <w:adjustRightInd w:val="0"/>
-        <w:spacing w:after="0" w:line="240" w:lineRule="auto"/>
-        <w:rPr>
-          <w:rFonts w:ascii="Consolas" w:hAnsi="Consolas" w:cs="Consolas"/>
-          <w:color w:val="000000"/>
-          <w:sz w:val="19"/>
-          <w:szCs w:val="19"/>
-          <w:highlight w:val="white"/>
-        </w:rPr>
-      </w:pPr>
-      <w:r>
-        <w:rPr>
-          <w:rFonts w:ascii="Consolas" w:hAnsi="Consolas" w:cs="Consolas"/>
-          <w:color w:val="000000"/>
-          <w:sz w:val="19"/>
-          <w:szCs w:val="19"/>
-          <w:highlight w:val="white"/>
-        </w:rPr>
-        <w:t xml:space="preserve">Artist </w:t>
-      </w:r>
-      <w:r>
-        <w:rPr>
-          <w:rFonts w:ascii="Consolas" w:hAnsi="Consolas" w:cs="Consolas"/>
-          <w:color w:val="0000FF"/>
-          <w:sz w:val="19"/>
-          <w:szCs w:val="19"/>
-          <w:highlight w:val="white"/>
-        </w:rPr>
-        <w:t xml:space="preserve">varchar </w:t>
-      </w:r>
-      <w:r>
-        <w:rPr>
-          <w:rFonts w:ascii="Consolas" w:hAnsi="Consolas" w:cs="Consolas"/>
-          <w:color w:val="808080"/>
-          <w:sz w:val="19"/>
-          <w:szCs w:val="19"/>
-          <w:highlight w:val="white"/>
-        </w:rPr>
-        <w:t>(</w:t>
-      </w:r>
-      <w:r>
-        <w:rPr>
-          <w:rFonts w:ascii="Consolas" w:hAnsi="Consolas" w:cs="Consolas"/>
-          <w:color w:val="000000"/>
-          <w:sz w:val="19"/>
-          <w:szCs w:val="19"/>
-          <w:highlight w:val="white"/>
-        </w:rPr>
-        <w:t>100</w:t>
-      </w:r>
-      <w:r>
-        <w:rPr>
-          <w:rFonts w:ascii="Consolas" w:hAnsi="Consolas" w:cs="Consolas"/>
-          <w:color w:val="808080"/>
-          <w:sz w:val="19"/>
-          <w:szCs w:val="19"/>
-          <w:highlight w:val="white"/>
-        </w:rPr>
-        <w:t>)</w:t>
-      </w:r>
-      <w:r>
-        <w:rPr>
-          <w:rFonts w:ascii="Consolas" w:hAnsi="Consolas" w:cs="Consolas"/>
-          <w:color w:val="000000"/>
-          <w:sz w:val="19"/>
-          <w:szCs w:val="19"/>
-          <w:highlight w:val="white"/>
-        </w:rPr>
-        <w:t xml:space="preserve"> </w:t>
-      </w:r>
-      <w:r>
-        <w:rPr>
-          <w:rFonts w:ascii="Consolas" w:hAnsi="Consolas" w:cs="Consolas"/>
-          <w:color w:val="808080"/>
-          <w:sz w:val="19"/>
-          <w:szCs w:val="19"/>
-          <w:highlight w:val="white"/>
-        </w:rPr>
-        <w:t>null,</w:t>
-      </w:r>
-    </w:p>
-    <w:p>
-      <w:pPr>
-        <w:autoSpaceDE w:val="0"/>
-        <w:autoSpaceDN w:val="0"/>
-        <w:adjustRightInd w:val="0"/>
-        <w:spacing w:after="0" w:line="240" w:lineRule="auto"/>
-        <w:rPr>
-          <w:rFonts w:ascii="Consolas" w:hAnsi="Consolas" w:cs="Consolas"/>
-          <w:color w:val="000000"/>
-          <w:sz w:val="19"/>
-          <w:szCs w:val="19"/>
-          <w:highlight w:val="white"/>
-        </w:rPr>
-      </w:pPr>
-      <w:proofErr w:type="spellStart"/>
-      <w:r>
-        <w:rPr>
-          <w:rFonts w:ascii="Consolas" w:hAnsi="Consolas" w:cs="Consolas"/>
-          <w:color w:val="000000"/>
-          <w:sz w:val="19"/>
-          <w:szCs w:val="19"/>
-          <w:highlight w:val="white"/>
-        </w:rPr>
-        <w:t>SuggestedPrice</w:t>
-      </w:r>
-      <w:proofErr w:type="spellEnd"/>
-      <w:r>
-        <w:rPr>
-          <w:rFonts w:ascii="Consolas" w:hAnsi="Consolas" w:cs="Consolas"/>
-          <w:color w:val="000000"/>
-          <w:sz w:val="19"/>
-          <w:szCs w:val="19"/>
-          <w:highlight w:val="white"/>
-        </w:rPr>
-        <w:t xml:space="preserve"> </w:t>
-      </w:r>
-      <w:proofErr w:type="spellStart"/>
-      <w:r>
-        <w:rPr>
-          <w:rFonts w:ascii="Consolas" w:hAnsi="Consolas" w:cs="Consolas"/>
-          <w:color w:val="0000FF"/>
-          <w:sz w:val="19"/>
-          <w:szCs w:val="19"/>
-          <w:highlight w:val="white"/>
-        </w:rPr>
-        <w:t>smallmoney</w:t>
-      </w:r>
-      <w:proofErr w:type="spellEnd"/>
-      <w:r>
-        <w:rPr>
-          <w:rFonts w:ascii="Consolas" w:hAnsi="Consolas" w:cs="Consolas"/>
-          <w:color w:val="000000"/>
-          <w:sz w:val="19"/>
-          <w:szCs w:val="19"/>
-          <w:highlight w:val="white"/>
-        </w:rPr>
-        <w:t xml:space="preserve"> </w:t>
-      </w:r>
-      <w:r>
-        <w:rPr>
-          <w:rFonts w:ascii="Consolas" w:hAnsi="Consolas" w:cs="Consolas"/>
-          <w:color w:val="808080"/>
-          <w:sz w:val="19"/>
-          <w:szCs w:val="19"/>
-          <w:highlight w:val="white"/>
-        </w:rPr>
-        <w:t>null</w:t>
-      </w:r>
-    </w:p>
-    <w:p>
-      <w:pPr>
-        <w:autoSpaceDE w:val="0"/>
-        <w:autoSpaceDN w:val="0"/>
-        <w:adjustRightInd w:val="0"/>
-        <w:spacing w:after="0" w:line="240" w:lineRule="auto"/>
-        <w:rPr>
-          <w:rFonts w:ascii="Consolas" w:hAnsi="Consolas" w:cs="Consolas"/>
-          <w:color w:val="000000"/>
-          <w:sz w:val="19"/>
-          <w:szCs w:val="19"/>
-          <w:highlight w:val="white"/>
-        </w:rPr>
-      </w:pPr>
-      <w:r>
-        <w:rPr>
-          <w:rFonts w:ascii="Consolas" w:hAnsi="Consolas" w:cs="Consolas"/>
-          <w:color w:val="808080"/>
-          <w:sz w:val="19"/>
-          <w:szCs w:val="19"/>
-          <w:highlight w:val="white"/>
-        </w:rPr>
-        <w:t>)</w:t>
+          <w:color w:val="0000FF"/>
+          <w:sz w:val="19"/>
+          <w:szCs w:val="19"/>
+          <w:highlight w:val="white"/>
+        </w:rPr>
+        <w:t>drop</w:t>
+      </w:r>
+      <w:r>
+        <w:rPr>
+          <w:rFonts w:ascii="Consolas" w:hAnsi="Consolas" w:cs="Consolas"/>
+          <w:color w:val="000000"/>
+          <w:sz w:val="19"/>
+          <w:szCs w:val="19"/>
+          <w:highlight w:val="white"/>
+        </w:rPr>
+        <w:t xml:space="preserve"> </w:t>
+      </w:r>
+      <w:r>
+        <w:rPr>
+          <w:rFonts w:ascii="Consolas" w:hAnsi="Consolas" w:cs="Consolas"/>
+          <w:color w:val="0000FF"/>
+          <w:sz w:val="19"/>
+          <w:szCs w:val="19"/>
+          <w:highlight w:val="white"/>
+        </w:rPr>
+        <w:t>table</w:t>
+      </w:r>
+      <w:r>
+        <w:rPr>
+          <w:rFonts w:ascii="Consolas" w:hAnsi="Consolas" w:cs="Consolas"/>
+          <w:color w:val="000000"/>
+          <w:sz w:val="19"/>
+          <w:szCs w:val="19"/>
+          <w:highlight w:val="white"/>
+        </w:rPr>
+        <w:t xml:space="preserve"> album</w:t>
       </w:r>
     </w:p>
     <w:p>
@@ -1623,7 +680,7 @@
           <w:szCs w:val="19"/>
           <w:highlight w:val="white"/>
         </w:rPr>
-        <w:t xml:space="preserve"> Tracks</w:t>
+        <w:t xml:space="preserve"> Album</w:t>
       </w:r>
     </w:p>
     <w:p>
@@ -1674,7 +731,7 @@
           <w:szCs w:val="19"/>
           <w:highlight w:val="white"/>
         </w:rPr>
-        <w:t>TrackID</w:t>
+        <w:t>AlbumID</w:t>
       </w:r>
       <w:proofErr w:type="spellEnd"/>
       <w:r>
@@ -1696,7 +753,7 @@
           <w:szCs w:val="19"/>
           <w:highlight w:val="white"/>
         </w:rPr>
-        <w:t>tinyint</w:t>
+        <w:t>int</w:t>
       </w:r>
       <w:proofErr w:type="spellEnd"/>
       <w:r>
@@ -1712,6 +769,78 @@
       <w:r>
         <w:rPr>
           <w:rFonts w:ascii="Consolas" w:hAnsi="Consolas" w:cs="Consolas"/>
+          <w:color w:val="0000FF"/>
+          <w:sz w:val="19"/>
+          <w:szCs w:val="19"/>
+          <w:highlight w:val="white"/>
+        </w:rPr>
+        <w:t xml:space="preserve">identity </w:t>
+      </w:r>
+      <w:r>
+        <w:rPr>
+          <w:rFonts w:ascii="Consolas" w:hAnsi="Consolas" w:cs="Consolas"/>
+          <w:color w:val="808080"/>
+          <w:sz w:val="19"/>
+          <w:szCs w:val="19"/>
+          <w:highlight w:val="white"/>
+        </w:rPr>
+        <w:t>(</w:t>
+      </w:r>
+      <w:r>
+        <w:rPr>
+          <w:rFonts w:ascii="Consolas" w:hAnsi="Consolas" w:cs="Consolas"/>
+          <w:color w:val="000000"/>
+          <w:sz w:val="19"/>
+          <w:szCs w:val="19"/>
+          <w:highlight w:val="white"/>
+        </w:rPr>
+        <w:t>1</w:t>
+      </w:r>
+      <w:proofErr w:type="gramStart"/>
+      <w:r>
+        <w:rPr>
+          <w:rFonts w:ascii="Consolas" w:hAnsi="Consolas" w:cs="Consolas"/>
+          <w:color w:val="808080"/>
+          <w:sz w:val="19"/>
+          <w:szCs w:val="19"/>
+          <w:highlight w:val="white"/>
+        </w:rPr>
+        <w:t>,</w:t>
+      </w:r>
+      <w:r>
+        <w:rPr>
+          <w:rFonts w:ascii="Consolas" w:hAnsi="Consolas" w:cs="Consolas"/>
+          <w:color w:val="000000"/>
+          <w:sz w:val="19"/>
+          <w:szCs w:val="19"/>
+          <w:highlight w:val="white"/>
+        </w:rPr>
+        <w:t>1</w:t>
+      </w:r>
+      <w:proofErr w:type="gramEnd"/>
+      <w:r>
+        <w:rPr>
+          <w:rFonts w:ascii="Consolas" w:hAnsi="Consolas" w:cs="Consolas"/>
+          <w:color w:val="808080"/>
+          <w:sz w:val="19"/>
+          <w:szCs w:val="19"/>
+          <w:highlight w:val="white"/>
+        </w:rPr>
+        <w:t>)</w:t>
+      </w:r>
+      <w:r>
+        <w:rPr>
+          <w:rFonts w:ascii="Consolas" w:hAnsi="Consolas" w:cs="Consolas"/>
+          <w:color w:val="000000"/>
+          <w:sz w:val="19"/>
+          <w:szCs w:val="19"/>
+          <w:highlight w:val="white"/>
+        </w:rPr>
+        <w:t xml:space="preserve"> </w:t>
+      </w:r>
+      <w:r>
+        <w:rPr>
+          <w:rFonts w:ascii="Consolas" w:hAnsi="Consolas" w:cs="Consolas"/>
           <w:color w:val="808080"/>
           <w:sz w:val="19"/>
           <w:szCs w:val="19"/>
@@ -1737,7 +866,119 @@
           <w:szCs w:val="19"/>
           <w:highlight w:val="white"/>
         </w:rPr>
-        <w:t>null,</w:t>
+        <w:t>null</w:t>
+      </w:r>
+      <w:r>
+        <w:rPr>
+          <w:rFonts w:ascii="Consolas" w:hAnsi="Consolas" w:cs="Consolas"/>
+          <w:color w:val="000000"/>
+          <w:sz w:val="19"/>
+          <w:szCs w:val="19"/>
+          <w:highlight w:val="white"/>
+        </w:rPr>
+        <w:t xml:space="preserve"> </w:t>
+      </w:r>
+      <w:r>
+        <w:rPr>
+          <w:rFonts w:ascii="Consolas" w:hAnsi="Consolas" w:cs="Consolas"/>
+          <w:color w:val="0000FF"/>
+          <w:sz w:val="19"/>
+          <w:szCs w:val="19"/>
+          <w:highlight w:val="white"/>
+        </w:rPr>
+        <w:t>constraint</w:t>
+      </w:r>
+      <w:r>
+        <w:rPr>
+          <w:rFonts w:ascii="Consolas" w:hAnsi="Consolas" w:cs="Consolas"/>
+          <w:color w:val="000000"/>
+          <w:sz w:val="19"/>
+          <w:szCs w:val="19"/>
+          <w:highlight w:val="white"/>
+        </w:rPr>
+        <w:t xml:space="preserve"> </w:t>
+      </w:r>
+      <w:proofErr w:type="spellStart"/>
+      <w:r>
+        <w:rPr>
+          <w:rFonts w:ascii="Consolas" w:hAnsi="Consolas" w:cs="Consolas"/>
+          <w:color w:val="000000"/>
+          <w:sz w:val="19"/>
+          <w:szCs w:val="19"/>
+          <w:highlight w:val="white"/>
+        </w:rPr>
+        <w:t>pk_album</w:t>
+      </w:r>
+      <w:proofErr w:type="spellEnd"/>
+      <w:r>
+        <w:rPr>
+          <w:rFonts w:ascii="Consolas" w:hAnsi="Consolas" w:cs="Consolas"/>
+          <w:color w:val="000000"/>
+          <w:sz w:val="19"/>
+          <w:szCs w:val="19"/>
+          <w:highlight w:val="white"/>
+        </w:rPr>
+        <w:t xml:space="preserve"> </w:t>
+      </w:r>
+      <w:r>
+        <w:rPr>
+          <w:rFonts w:ascii="Consolas" w:hAnsi="Consolas" w:cs="Consolas"/>
+          <w:color w:val="0000FF"/>
+          <w:sz w:val="19"/>
+          <w:szCs w:val="19"/>
+          <w:highlight w:val="white"/>
+        </w:rPr>
+        <w:t>primary</w:t>
+      </w:r>
+      <w:r>
+        <w:rPr>
+          <w:rFonts w:ascii="Consolas" w:hAnsi="Consolas" w:cs="Consolas"/>
+          <w:color w:val="000000"/>
+          <w:sz w:val="19"/>
+          <w:szCs w:val="19"/>
+          <w:highlight w:val="white"/>
+        </w:rPr>
+        <w:t xml:space="preserve"> </w:t>
+      </w:r>
+      <w:r>
+        <w:rPr>
+          <w:rFonts w:ascii="Consolas" w:hAnsi="Consolas" w:cs="Consolas"/>
+          <w:color w:val="0000FF"/>
+          <w:sz w:val="19"/>
+          <w:szCs w:val="19"/>
+          <w:highlight w:val="white"/>
+        </w:rPr>
+        <w:t>key</w:t>
+      </w:r>
+      <w:r>
+        <w:rPr>
+          <w:rFonts w:ascii="Consolas" w:hAnsi="Consolas" w:cs="Consolas"/>
+          <w:color w:val="000000"/>
+          <w:sz w:val="19"/>
+          <w:szCs w:val="19"/>
+          <w:highlight w:val="white"/>
+        </w:rPr>
+        <w:t xml:space="preserve">  </w:t>
+      </w:r>
+      <w:r>
+        <w:rPr>
+          <w:rFonts w:ascii="Consolas" w:hAnsi="Consolas" w:cs="Consolas"/>
+          <w:color w:val="0000FF"/>
+          <w:sz w:val="19"/>
+          <w:szCs w:val="19"/>
+          <w:highlight w:val="white"/>
+        </w:rPr>
+        <w:t>clustered</w:t>
+      </w:r>
+      <w:r>
+        <w:rPr>
+          <w:rFonts w:ascii="Consolas" w:hAnsi="Consolas" w:cs="Consolas"/>
+          <w:color w:val="808080"/>
+          <w:sz w:val="19"/>
+          <w:szCs w:val="19"/>
+          <w:highlight w:val="white"/>
+        </w:rPr>
+        <w:t>,</w:t>
       </w:r>
     </w:p>
     <w:p>
@@ -1754,40 +995,56 @@
           <w:highlight w:val="white"/>
         </w:rPr>
       </w:pPr>
-      <w:proofErr w:type="spellStart"/>
-      <w:r>
-        <w:rPr>
-          <w:rFonts w:ascii="Consolas" w:hAnsi="Consolas" w:cs="Consolas"/>
-          <w:color w:val="000000"/>
-          <w:sz w:val="19"/>
-          <w:szCs w:val="19"/>
-          <w:highlight w:val="white"/>
-        </w:rPr>
-        <w:t>AlbumID</w:t>
-      </w:r>
-      <w:proofErr w:type="spellEnd"/>
-      <w:r>
-        <w:rPr>
-          <w:rFonts w:ascii="Consolas" w:hAnsi="Consolas" w:cs="Consolas"/>
-          <w:color w:val="000000"/>
-          <w:sz w:val="19"/>
-          <w:szCs w:val="19"/>
-          <w:highlight w:val="white"/>
-        </w:rPr>
-        <w:t xml:space="preserve"> </w:t>
-      </w:r>
-      <w:proofErr w:type="spellStart"/>
-      <w:r>
-        <w:rPr>
-          <w:rFonts w:ascii="Consolas" w:hAnsi="Consolas" w:cs="Consolas"/>
-          <w:color w:val="0000FF"/>
-          <w:sz w:val="19"/>
-          <w:szCs w:val="19"/>
-          <w:highlight w:val="white"/>
-        </w:rPr>
-        <w:t>int</w:t>
-      </w:r>
-      <w:proofErr w:type="spellEnd"/>
+      <w:r>
+        <w:rPr>
+          <w:rFonts w:ascii="Consolas" w:hAnsi="Consolas" w:cs="Consolas"/>
+          <w:color w:val="000000"/>
+          <w:sz w:val="19"/>
+          <w:szCs w:val="19"/>
+          <w:highlight w:val="white"/>
+        </w:rPr>
+        <w:t xml:space="preserve">Title </w:t>
+      </w:r>
+      <w:r>
+        <w:rPr>
+          <w:rFonts w:ascii="Consolas" w:hAnsi="Consolas" w:cs="Consolas"/>
+          <w:color w:val="0000FF"/>
+          <w:sz w:val="19"/>
+          <w:szCs w:val="19"/>
+          <w:highlight w:val="white"/>
+        </w:rPr>
+        <w:t xml:space="preserve">varchar </w:t>
+      </w:r>
+      <w:r>
+        <w:rPr>
+          <w:rFonts w:ascii="Consolas" w:hAnsi="Consolas" w:cs="Consolas"/>
+          <w:color w:val="808080"/>
+          <w:sz w:val="19"/>
+          <w:szCs w:val="19"/>
+          <w:highlight w:val="white"/>
+        </w:rPr>
+        <w:t>(</w:t>
+      </w:r>
+      <w:r>
+        <w:rPr>
+          <w:rFonts w:ascii="Consolas" w:hAnsi="Consolas" w:cs="Consolas"/>
+          <w:color w:val="000000"/>
+          <w:sz w:val="19"/>
+          <w:szCs w:val="19"/>
+          <w:highlight w:val="white"/>
+        </w:rPr>
+        <w:t>100</w:t>
+      </w:r>
+      <w:r>
+        <w:rPr>
+          <w:rFonts w:ascii="Consolas" w:hAnsi="Consolas" w:cs="Consolas"/>
+          <w:color w:val="808080"/>
+          <w:sz w:val="19"/>
+          <w:szCs w:val="19"/>
+          <w:highlight w:val="white"/>
+        </w:rPr>
+        <w:t>)</w:t>
+      </w:r>
       <w:r>
         <w:rPr>
           <w:rFonts w:ascii="Consolas" w:hAnsi="Consolas" w:cs="Consolas"/>
@@ -1826,17 +1083,7 @@
           <w:szCs w:val="19"/>
           <w:highlight w:val="white"/>
         </w:rPr>
-        <w:t>null</w:t>
-      </w:r>
-      <w:r>
-        <w:rPr>
-          <w:rFonts w:ascii="Consolas" w:hAnsi="Consolas" w:cs="Consolas"/>
-          <w:color w:val="000000"/>
-          <w:sz w:val="19"/>
-          <w:szCs w:val="19"/>
-          <w:highlight w:val="white"/>
-        </w:rPr>
-        <w:t xml:space="preserve"> </w:t>
+        <w:t>null,</w:t>
       </w:r>
     </w:p>
     <w:p>
@@ -1856,64 +1103,23 @@
       <w:r>
         <w:rPr>
           <w:rFonts w:ascii="Consolas" w:hAnsi="Consolas" w:cs="Consolas"/>
-          <w:color w:val="0000FF"/>
-          <w:sz w:val="19"/>
-          <w:szCs w:val="19"/>
-          <w:highlight w:val="white"/>
-        </w:rPr>
-        <w:t>constraint</w:t>
-      </w:r>
-      <w:r>
-        <w:rPr>
-          <w:rFonts w:ascii="Consolas" w:hAnsi="Consolas" w:cs="Consolas"/>
-          <w:color w:val="000000"/>
-          <w:sz w:val="19"/>
-          <w:szCs w:val="19"/>
-          <w:highlight w:val="white"/>
-        </w:rPr>
-        <w:t xml:space="preserve"> </w:t>
-      </w:r>
-      <w:proofErr w:type="spellStart"/>
-      <w:r>
-        <w:rPr>
-          <w:rFonts w:ascii="Consolas" w:hAnsi="Consolas" w:cs="Consolas"/>
-          <w:color w:val="000000"/>
-          <w:sz w:val="19"/>
-          <w:szCs w:val="19"/>
-          <w:highlight w:val="white"/>
-        </w:rPr>
-        <w:t>fk_TracksToAlbum</w:t>
-      </w:r>
-      <w:proofErr w:type="spellEnd"/>
-      <w:r>
-        <w:rPr>
-          <w:rFonts w:ascii="Consolas" w:hAnsi="Consolas" w:cs="Consolas"/>
-          <w:color w:val="000000"/>
-          <w:sz w:val="19"/>
-          <w:szCs w:val="19"/>
-          <w:highlight w:val="white"/>
-        </w:rPr>
-        <w:t xml:space="preserve"> </w:t>
-      </w:r>
-      <w:r>
-        <w:rPr>
-          <w:rFonts w:ascii="Consolas" w:hAnsi="Consolas" w:cs="Consolas"/>
-          <w:color w:val="0000FF"/>
-          <w:sz w:val="19"/>
-          <w:szCs w:val="19"/>
-          <w:highlight w:val="white"/>
-        </w:rPr>
-        <w:t>references</w:t>
-      </w:r>
-      <w:r>
-        <w:rPr>
-          <w:rFonts w:ascii="Consolas" w:hAnsi="Consolas" w:cs="Consolas"/>
-          <w:color w:val="000000"/>
-          <w:sz w:val="19"/>
-          <w:szCs w:val="19"/>
-          <w:highlight w:val="white"/>
-        </w:rPr>
-        <w:t xml:space="preserve"> Album</w:t>
+          <w:color w:val="000000"/>
+          <w:sz w:val="19"/>
+          <w:szCs w:val="19"/>
+          <w:highlight w:val="white"/>
+        </w:rPr>
+        <w:t xml:space="preserve">Rating </w:t>
+      </w:r>
+      <w:proofErr w:type="gramStart"/>
+      <w:r>
+        <w:rPr>
+          <w:rFonts w:ascii="Consolas" w:hAnsi="Consolas" w:cs="Consolas"/>
+          <w:color w:val="0000FF"/>
+          <w:sz w:val="19"/>
+          <w:szCs w:val="19"/>
+          <w:highlight w:val="white"/>
+        </w:rPr>
+        <w:t>char</w:t>
       </w:r>
       <w:r>
         <w:rPr>
@@ -1925,27 +1131,76 @@
         </w:rPr>
         <w:t>(</w:t>
       </w:r>
-      <w:proofErr w:type="spellStart"/>
-      <w:r>
-        <w:rPr>
-          <w:rFonts w:ascii="Consolas" w:hAnsi="Consolas" w:cs="Consolas"/>
-          <w:color w:val="000000"/>
-          <w:sz w:val="19"/>
-          <w:szCs w:val="19"/>
-          <w:highlight w:val="white"/>
-        </w:rPr>
-        <w:t>AlbumID</w:t>
-      </w:r>
-      <w:proofErr w:type="spellEnd"/>
-      <w:r>
-        <w:rPr>
-          <w:rFonts w:ascii="Consolas" w:hAnsi="Consolas" w:cs="Consolas"/>
-          <w:color w:val="808080"/>
-          <w:sz w:val="19"/>
-          <w:szCs w:val="19"/>
-          <w:highlight w:val="white"/>
-        </w:rPr>
-        <w:t>),</w:t>
+      <w:proofErr w:type="gramEnd"/>
+      <w:r>
+        <w:rPr>
+          <w:rFonts w:ascii="Consolas" w:hAnsi="Consolas" w:cs="Consolas"/>
+          <w:color w:val="000000"/>
+          <w:sz w:val="19"/>
+          <w:szCs w:val="19"/>
+          <w:highlight w:val="white"/>
+        </w:rPr>
+        <w:t>1</w:t>
+      </w:r>
+      <w:r>
+        <w:rPr>
+          <w:rFonts w:ascii="Consolas" w:hAnsi="Consolas" w:cs="Consolas"/>
+          <w:color w:val="808080"/>
+          <w:sz w:val="19"/>
+          <w:szCs w:val="19"/>
+          <w:highlight w:val="white"/>
+        </w:rPr>
+        <w:t>)</w:t>
+      </w:r>
+      <w:r>
+        <w:rPr>
+          <w:rFonts w:ascii="Consolas" w:hAnsi="Consolas" w:cs="Consolas"/>
+          <w:color w:val="000000"/>
+          <w:sz w:val="19"/>
+          <w:szCs w:val="19"/>
+          <w:highlight w:val="white"/>
+        </w:rPr>
+        <w:t xml:space="preserve"> </w:t>
+      </w:r>
+      <w:r>
+        <w:rPr>
+          <w:rFonts w:ascii="Consolas" w:hAnsi="Consolas" w:cs="Consolas"/>
+          <w:color w:val="808080"/>
+          <w:sz w:val="19"/>
+          <w:szCs w:val="19"/>
+          <w:highlight w:val="white"/>
+        </w:rPr>
+        <w:t>not</w:t>
+      </w:r>
+      <w:r>
+        <w:rPr>
+          <w:rFonts w:ascii="Consolas" w:hAnsi="Consolas" w:cs="Consolas"/>
+          <w:color w:val="000000"/>
+          <w:sz w:val="19"/>
+          <w:szCs w:val="19"/>
+          <w:highlight w:val="white"/>
+        </w:rPr>
+        <w:t xml:space="preserve"> </w:t>
+      </w:r>
+      <w:r>
+        <w:rPr>
+          <w:rFonts w:ascii="Consolas" w:hAnsi="Consolas" w:cs="Consolas"/>
+          <w:color w:val="808080"/>
+          <w:sz w:val="19"/>
+          <w:szCs w:val="19"/>
+          <w:highlight w:val="white"/>
+        </w:rPr>
+        <w:t>null</w:t>
+      </w:r>
+      <w:r>
+        <w:rPr>
+          <w:rFonts w:ascii="Consolas" w:hAnsi="Consolas" w:cs="Consolas"/>
+          <w:color w:val="000000"/>
+          <w:sz w:val="19"/>
+          <w:szCs w:val="19"/>
+          <w:highlight w:val="white"/>
+        </w:rPr>
+        <w:t xml:space="preserve"> </w:t>
       </w:r>
     </w:p>
     <w:p>
@@ -1962,25 +1217,59 @@
           <w:highlight w:val="white"/>
         </w:rPr>
       </w:pPr>
-      <w:r>
-        <w:rPr>
-          <w:rFonts w:ascii="Consolas" w:hAnsi="Consolas" w:cs="Consolas"/>
-          <w:color w:val="000000"/>
-          <w:sz w:val="19"/>
-          <w:szCs w:val="19"/>
-          <w:highlight w:val="white"/>
-        </w:rPr>
-        <w:t xml:space="preserve">Title </w:t>
-      </w:r>
-      <w:r>
-        <w:rPr>
-          <w:rFonts w:ascii="Consolas" w:hAnsi="Consolas" w:cs="Consolas"/>
-          <w:color w:val="0000FF"/>
-          <w:sz w:val="19"/>
-          <w:szCs w:val="19"/>
-          <w:highlight w:val="white"/>
-        </w:rPr>
-        <w:t xml:space="preserve">varchar </w:t>
+      <w:proofErr w:type="gramStart"/>
+      <w:r>
+        <w:rPr>
+          <w:rFonts w:ascii="Consolas" w:hAnsi="Consolas" w:cs="Consolas"/>
+          <w:color w:val="0000FF"/>
+          <w:sz w:val="19"/>
+          <w:szCs w:val="19"/>
+          <w:highlight w:val="white"/>
+        </w:rPr>
+        <w:t>constraint</w:t>
+      </w:r>
+      <w:proofErr w:type="gramEnd"/>
+      <w:r>
+        <w:rPr>
+          <w:rFonts w:ascii="Consolas" w:hAnsi="Consolas" w:cs="Consolas"/>
+          <w:color w:val="000000"/>
+          <w:sz w:val="19"/>
+          <w:szCs w:val="19"/>
+          <w:highlight w:val="white"/>
+        </w:rPr>
+        <w:t xml:space="preserve"> </w:t>
+      </w:r>
+      <w:proofErr w:type="spellStart"/>
+      <w:r>
+        <w:rPr>
+          <w:rFonts w:ascii="Consolas" w:hAnsi="Consolas" w:cs="Consolas"/>
+          <w:color w:val="000000"/>
+          <w:sz w:val="19"/>
+          <w:szCs w:val="19"/>
+          <w:highlight w:val="white"/>
+        </w:rPr>
+        <w:t>ck_ratingrange</w:t>
+      </w:r>
+      <w:proofErr w:type="spellEnd"/>
+      <w:r>
+        <w:rPr>
+          <w:rFonts w:ascii="Consolas" w:hAnsi="Consolas" w:cs="Consolas"/>
+          <w:color w:val="000000"/>
+          <w:sz w:val="19"/>
+          <w:szCs w:val="19"/>
+          <w:highlight w:val="white"/>
+        </w:rPr>
+        <w:t xml:space="preserve"> </w:t>
+      </w:r>
+      <w:r>
+        <w:rPr>
+          <w:rFonts w:ascii="Consolas" w:hAnsi="Consolas" w:cs="Consolas"/>
+          <w:color w:val="0000FF"/>
+          <w:sz w:val="19"/>
+          <w:szCs w:val="19"/>
+          <w:highlight w:val="white"/>
+        </w:rPr>
+        <w:t>check</w:t>
       </w:r>
       <w:r>
         <w:rPr>
@@ -2000,7 +1289,47 @@
           <w:szCs w:val="19"/>
           <w:highlight w:val="white"/>
         </w:rPr>
-        <w:t>50</w:t>
+        <w:t xml:space="preserve">Rating </w:t>
+      </w:r>
+      <w:r>
+        <w:rPr>
+          <w:rFonts w:ascii="Consolas" w:hAnsi="Consolas" w:cs="Consolas"/>
+          <w:color w:val="808080"/>
+          <w:sz w:val="19"/>
+          <w:szCs w:val="19"/>
+          <w:highlight w:val="white"/>
+        </w:rPr>
+        <w:t>between</w:t>
+      </w:r>
+      <w:r>
+        <w:rPr>
+          <w:rFonts w:ascii="Consolas" w:hAnsi="Consolas" w:cs="Consolas"/>
+          <w:color w:val="000000"/>
+          <w:sz w:val="19"/>
+          <w:szCs w:val="19"/>
+          <w:highlight w:val="white"/>
+        </w:rPr>
+        <w:t xml:space="preserve"> 0 </w:t>
+      </w:r>
+      <w:r>
+        <w:rPr>
+          <w:rFonts w:ascii="Consolas" w:hAnsi="Consolas" w:cs="Consolas"/>
+          <w:color w:val="808080"/>
+          <w:sz w:val="19"/>
+          <w:szCs w:val="19"/>
+          <w:highlight w:val="white"/>
+        </w:rPr>
+        <w:t>and</w:t>
+      </w:r>
+      <w:r>
+        <w:rPr>
+          <w:rFonts w:ascii="Consolas" w:hAnsi="Consolas" w:cs="Consolas"/>
+          <w:color w:val="000000"/>
+          <w:sz w:val="19"/>
+          <w:szCs w:val="19"/>
+          <w:highlight w:val="white"/>
+        </w:rPr>
+        <w:t xml:space="preserve"> 5</w:t>
       </w:r>
       <w:r>
         <w:rPr>
@@ -2011,46 +1340,6 @@
           <w:highlight w:val="white"/>
         </w:rPr>
         <w:t>)</w:t>
-      </w:r>
-      <w:r>
-        <w:rPr>
-          <w:rFonts w:ascii="Consolas" w:hAnsi="Consolas" w:cs="Consolas"/>
-          <w:color w:val="000000"/>
-          <w:sz w:val="19"/>
-          <w:szCs w:val="19"/>
-          <w:highlight w:val="white"/>
-        </w:rPr>
-        <w:t xml:space="preserve"> </w:t>
-      </w:r>
-      <w:r>
-        <w:rPr>
-          <w:rFonts w:ascii="Consolas" w:hAnsi="Consolas" w:cs="Consolas"/>
-          <w:color w:val="808080"/>
-          <w:sz w:val="19"/>
-          <w:szCs w:val="19"/>
-          <w:highlight w:val="white"/>
-        </w:rPr>
-        <w:t>not</w:t>
-      </w:r>
-      <w:r>
-        <w:rPr>
-          <w:rFonts w:ascii="Consolas" w:hAnsi="Consolas" w:cs="Consolas"/>
-          <w:color w:val="000000"/>
-          <w:sz w:val="19"/>
-          <w:szCs w:val="19"/>
-          <w:highlight w:val="white"/>
-        </w:rPr>
-        <w:t xml:space="preserve"> </w:t>
-      </w:r>
-      <w:r>
-        <w:rPr>
-          <w:rFonts w:ascii="Consolas" w:hAnsi="Consolas" w:cs="Consolas"/>
-          <w:color w:val="808080"/>
-          <w:sz w:val="19"/>
-          <w:szCs w:val="19"/>
-          <w:highlight w:val="white"/>
-        </w:rPr>
-        <w:t>null,</w:t>
       </w:r>
     </w:p>
     <w:p>
@@ -2075,49 +1364,47 @@
           <w:szCs w:val="19"/>
           <w:highlight w:val="white"/>
         </w:rPr>
-        <w:t>Length</w:t>
-      </w:r>
-      <w:r>
-        <w:rPr>
-          <w:rFonts w:ascii="Consolas" w:hAnsi="Consolas" w:cs="Consolas"/>
-          <w:color w:val="000000"/>
-          <w:sz w:val="19"/>
-          <w:szCs w:val="19"/>
-          <w:highlight w:val="white"/>
-        </w:rPr>
-        <w:t xml:space="preserve"> </w:t>
-      </w:r>
-      <w:proofErr w:type="spellStart"/>
-      <w:r>
-        <w:rPr>
-          <w:rFonts w:ascii="Consolas" w:hAnsi="Consolas" w:cs="Consolas"/>
-          <w:color w:val="0000FF"/>
-          <w:sz w:val="19"/>
-          <w:szCs w:val="19"/>
-          <w:highlight w:val="white"/>
-        </w:rPr>
-        <w:t>tinyint</w:t>
-      </w:r>
-      <w:proofErr w:type="spellEnd"/>
-      <w:r>
-        <w:rPr>
-          <w:rFonts w:ascii="Consolas" w:hAnsi="Consolas" w:cs="Consolas"/>
-          <w:color w:val="000000"/>
-          <w:sz w:val="19"/>
-          <w:szCs w:val="19"/>
-          <w:highlight w:val="white"/>
-        </w:rPr>
-        <w:t xml:space="preserve"> </w:t>
-      </w:r>
-      <w:r>
-        <w:rPr>
-          <w:rFonts w:ascii="Consolas" w:hAnsi="Consolas" w:cs="Consolas"/>
-          <w:color w:val="808080"/>
-          <w:sz w:val="19"/>
-          <w:szCs w:val="19"/>
-          <w:highlight w:val="white"/>
-        </w:rPr>
-        <w:t>null,</w:t>
+        <w:t>constraint</w:t>
+      </w:r>
+      <w:r>
+        <w:rPr>
+          <w:rFonts w:ascii="Consolas" w:hAnsi="Consolas" w:cs="Consolas"/>
+          <w:color w:val="000000"/>
+          <w:sz w:val="19"/>
+          <w:szCs w:val="19"/>
+          <w:highlight w:val="white"/>
+        </w:rPr>
+        <w:t xml:space="preserve"> df_0rating </w:t>
+      </w:r>
+      <w:r>
+        <w:rPr>
+          <w:rFonts w:ascii="Consolas" w:hAnsi="Consolas" w:cs="Consolas"/>
+          <w:color w:val="0000FF"/>
+          <w:sz w:val="19"/>
+          <w:szCs w:val="19"/>
+          <w:highlight w:val="white"/>
+        </w:rPr>
+        <w:t>default</w:t>
+      </w:r>
+      <w:r>
+        <w:rPr>
+          <w:rFonts w:ascii="Consolas" w:hAnsi="Consolas" w:cs="Consolas"/>
+          <w:color w:val="000000"/>
+          <w:sz w:val="19"/>
+          <w:szCs w:val="19"/>
+          <w:highlight w:val="white"/>
+        </w:rPr>
+        <w:t xml:space="preserve"> 0</w:t>
+      </w:r>
+      <w:r>
+        <w:rPr>
+          <w:rFonts w:ascii="Consolas" w:hAnsi="Consolas" w:cs="Consolas"/>
+          <w:color w:val="808080"/>
+          <w:sz w:val="19"/>
+          <w:szCs w:val="19"/>
+          <w:highlight w:val="white"/>
+        </w:rPr>
+        <w:t>,</w:t>
       </w:r>
     </w:p>
     <w:p>
@@ -2137,23 +1424,88 @@
       <w:r>
         <w:rPr>
           <w:rFonts w:ascii="Consolas" w:hAnsi="Consolas" w:cs="Consolas"/>
-          <w:color w:val="0000FF"/>
-          <w:sz w:val="19"/>
-          <w:szCs w:val="19"/>
-          <w:highlight w:val="white"/>
-        </w:rPr>
-        <w:t>constraint</w:t>
-      </w:r>
-      <w:r>
-        <w:rPr>
-          <w:rFonts w:ascii="Consolas" w:hAnsi="Consolas" w:cs="Consolas"/>
-          <w:color w:val="000000"/>
-          <w:sz w:val="19"/>
-          <w:szCs w:val="19"/>
-          <w:highlight w:val="white"/>
-        </w:rPr>
-        <w:t xml:space="preserve"> </w:t>
-      </w:r>
+          <w:color w:val="000000"/>
+          <w:sz w:val="19"/>
+          <w:szCs w:val="19"/>
+          <w:highlight w:val="white"/>
+        </w:rPr>
+        <w:t xml:space="preserve">Artist </w:t>
+      </w:r>
+      <w:r>
+        <w:rPr>
+          <w:rFonts w:ascii="Consolas" w:hAnsi="Consolas" w:cs="Consolas"/>
+          <w:color w:val="0000FF"/>
+          <w:sz w:val="19"/>
+          <w:szCs w:val="19"/>
+          <w:highlight w:val="white"/>
+        </w:rPr>
+        <w:t xml:space="preserve">varchar </w:t>
+      </w:r>
+      <w:r>
+        <w:rPr>
+          <w:rFonts w:ascii="Consolas" w:hAnsi="Consolas" w:cs="Consolas"/>
+          <w:color w:val="808080"/>
+          <w:sz w:val="19"/>
+          <w:szCs w:val="19"/>
+          <w:highlight w:val="white"/>
+        </w:rPr>
+        <w:t>(</w:t>
+      </w:r>
+      <w:r>
+        <w:rPr>
+          <w:rFonts w:ascii="Consolas" w:hAnsi="Consolas" w:cs="Consolas"/>
+          <w:color w:val="000000"/>
+          <w:sz w:val="19"/>
+          <w:szCs w:val="19"/>
+          <w:highlight w:val="white"/>
+        </w:rPr>
+        <w:t>100</w:t>
+      </w:r>
+      <w:r>
+        <w:rPr>
+          <w:rFonts w:ascii="Consolas" w:hAnsi="Consolas" w:cs="Consolas"/>
+          <w:color w:val="808080"/>
+          <w:sz w:val="19"/>
+          <w:szCs w:val="19"/>
+          <w:highlight w:val="white"/>
+        </w:rPr>
+        <w:t>)</w:t>
+      </w:r>
+      <w:r>
+        <w:rPr>
+          <w:rFonts w:ascii="Consolas" w:hAnsi="Consolas" w:cs="Consolas"/>
+          <w:color w:val="000000"/>
+          <w:sz w:val="19"/>
+          <w:szCs w:val="19"/>
+          <w:highlight w:val="white"/>
+        </w:rPr>
+        <w:t xml:space="preserve"> </w:t>
+      </w:r>
+      <w:r>
+        <w:rPr>
+          <w:rFonts w:ascii="Consolas" w:hAnsi="Consolas" w:cs="Consolas"/>
+          <w:color w:val="808080"/>
+          <w:sz w:val="19"/>
+          <w:szCs w:val="19"/>
+          <w:highlight w:val="white"/>
+        </w:rPr>
+        <w:t>null,</w:t>
+      </w:r>
+    </w:p>
+    <w:p>
+      <w:pPr>
+        <w:autoSpaceDE w:val="0"/>
+        <w:autoSpaceDN w:val="0"/>
+        <w:adjustRightInd w:val="0"/>
+        <w:spacing w:after="0" w:line="240" w:lineRule="auto"/>
+        <w:rPr>
+          <w:rFonts w:ascii="Consolas" w:hAnsi="Consolas" w:cs="Consolas"/>
+          <w:color w:val="000000"/>
+          <w:sz w:val="19"/>
+          <w:szCs w:val="19"/>
+          <w:highlight w:val="white"/>
+        </w:rPr>
+      </w:pPr>
       <w:proofErr w:type="spellStart"/>
       <w:r>
         <w:rPr>
@@ -2163,7 +1515,7 @@
           <w:szCs w:val="19"/>
           <w:highlight w:val="white"/>
         </w:rPr>
-        <w:t>pk_Tracks</w:t>
+        <w:t>SuggestedPrice</w:t>
       </w:r>
       <w:proofErr w:type="spellEnd"/>
       <w:r>
@@ -2176,119 +1528,37 @@
         </w:rPr>
         <w:t xml:space="preserve"> </w:t>
       </w:r>
-      <w:r>
-        <w:rPr>
-          <w:rFonts w:ascii="Consolas" w:hAnsi="Consolas" w:cs="Consolas"/>
-          <w:color w:val="0000FF"/>
-          <w:sz w:val="19"/>
-          <w:szCs w:val="19"/>
-          <w:highlight w:val="white"/>
-        </w:rPr>
-        <w:t>primary</w:t>
-      </w:r>
-      <w:r>
-        <w:rPr>
-          <w:rFonts w:ascii="Consolas" w:hAnsi="Consolas" w:cs="Consolas"/>
-          <w:color w:val="000000"/>
-          <w:sz w:val="19"/>
-          <w:szCs w:val="19"/>
-          <w:highlight w:val="white"/>
-        </w:rPr>
-        <w:t xml:space="preserve"> </w:t>
-      </w:r>
-      <w:r>
-        <w:rPr>
-          <w:rFonts w:ascii="Consolas" w:hAnsi="Consolas" w:cs="Consolas"/>
-          <w:color w:val="0000FF"/>
-          <w:sz w:val="19"/>
-          <w:szCs w:val="19"/>
-          <w:highlight w:val="white"/>
-        </w:rPr>
-        <w:t>key</w:t>
-      </w:r>
-      <w:r>
-        <w:rPr>
-          <w:rFonts w:ascii="Consolas" w:hAnsi="Consolas" w:cs="Consolas"/>
-          <w:color w:val="000000"/>
-          <w:sz w:val="19"/>
-          <w:szCs w:val="19"/>
-          <w:highlight w:val="white"/>
-        </w:rPr>
-        <w:t xml:space="preserve"> </w:t>
-      </w:r>
-      <w:r>
-        <w:rPr>
-          <w:rFonts w:ascii="Consolas" w:hAnsi="Consolas" w:cs="Consolas"/>
-          <w:color w:val="0000FF"/>
-          <w:sz w:val="19"/>
-          <w:szCs w:val="19"/>
-          <w:highlight w:val="white"/>
-        </w:rPr>
-        <w:t xml:space="preserve">clustered </w:t>
-      </w:r>
-      <w:r>
-        <w:rPr>
-          <w:rFonts w:ascii="Consolas" w:hAnsi="Consolas" w:cs="Consolas"/>
-          <w:color w:val="808080"/>
-          <w:sz w:val="19"/>
-          <w:szCs w:val="19"/>
-          <w:highlight w:val="white"/>
-        </w:rPr>
-        <w:t>(</w:t>
-      </w:r>
       <w:proofErr w:type="spellStart"/>
       <w:r>
         <w:rPr>
           <w:rFonts w:ascii="Consolas" w:hAnsi="Consolas" w:cs="Consolas"/>
-          <w:color w:val="000000"/>
-          <w:sz w:val="19"/>
-          <w:szCs w:val="19"/>
-          <w:highlight w:val="white"/>
-        </w:rPr>
-        <w:t>TrackID</w:t>
+          <w:color w:val="0000FF"/>
+          <w:sz w:val="19"/>
+          <w:szCs w:val="19"/>
+          <w:highlight w:val="white"/>
+        </w:rPr>
+        <w:t>smallmoney</w:t>
       </w:r>
       <w:proofErr w:type="spellEnd"/>
       <w:r>
         <w:rPr>
           <w:rFonts w:ascii="Consolas" w:hAnsi="Consolas" w:cs="Consolas"/>
-          <w:color w:val="808080"/>
-          <w:sz w:val="19"/>
-          <w:szCs w:val="19"/>
-          <w:highlight w:val="white"/>
-        </w:rPr>
-        <w:t>,</w:t>
-      </w:r>
-      <w:r>
-        <w:rPr>
-          <w:rFonts w:ascii="Consolas" w:hAnsi="Consolas" w:cs="Consolas"/>
-          <w:color w:val="000000"/>
-          <w:sz w:val="19"/>
-          <w:szCs w:val="19"/>
-          <w:highlight w:val="white"/>
-        </w:rPr>
-        <w:t xml:space="preserve"> </w:t>
-      </w:r>
-      <w:proofErr w:type="spellStart"/>
-      <w:r>
-        <w:rPr>
-          <w:rFonts w:ascii="Consolas" w:hAnsi="Consolas" w:cs="Consolas"/>
-          <w:color w:val="000000"/>
-          <w:sz w:val="19"/>
-          <w:szCs w:val="19"/>
-          <w:highlight w:val="white"/>
-        </w:rPr>
-        <w:t>AlbumID</w:t>
-      </w:r>
-      <w:proofErr w:type="spellEnd"/>
-      <w:r>
-        <w:rPr>
-          <w:rFonts w:ascii="Consolas" w:hAnsi="Consolas" w:cs="Consolas"/>
-          <w:color w:val="808080"/>
-          <w:sz w:val="19"/>
-          <w:szCs w:val="19"/>
-          <w:highlight w:val="white"/>
-        </w:rPr>
-        <w:t>)</w:t>
+          <w:color w:val="000000"/>
+          <w:sz w:val="19"/>
+          <w:szCs w:val="19"/>
+          <w:highlight w:val="white"/>
+        </w:rPr>
+        <w:t xml:space="preserve"> </w:t>
+      </w:r>
+      <w:r>
+        <w:rPr>
+          <w:rFonts w:ascii="Consolas" w:hAnsi="Consolas" w:cs="Consolas"/>
+          <w:color w:val="808080"/>
+          <w:sz w:val="19"/>
+          <w:szCs w:val="19"/>
+          <w:highlight w:val="white"/>
+        </w:rPr>
+        <w:t>null</w:t>
       </w:r>
     </w:p>
     <w:p>
@@ -2353,17 +1623,727 @@
           <w:szCs w:val="19"/>
           <w:highlight w:val="white"/>
         </w:rPr>
-        <w:t>Use</w:t>
-      </w:r>
-      <w:r>
-        <w:rPr>
-          <w:rFonts w:ascii="Consolas" w:hAnsi="Consolas" w:cs="Consolas"/>
-          <w:color w:val="000000"/>
-          <w:sz w:val="19"/>
-          <w:szCs w:val="19"/>
-          <w:highlight w:val="white"/>
-        </w:rPr>
-        <w:t xml:space="preserve"> [Artists]</w:t>
+        <w:t>Create</w:t>
+      </w:r>
+      <w:r>
+        <w:rPr>
+          <w:rFonts w:ascii="Consolas" w:hAnsi="Consolas" w:cs="Consolas"/>
+          <w:color w:val="000000"/>
+          <w:sz w:val="19"/>
+          <w:szCs w:val="19"/>
+          <w:highlight w:val="white"/>
+        </w:rPr>
+        <w:t xml:space="preserve"> </w:t>
+      </w:r>
+      <w:r>
+        <w:rPr>
+          <w:rFonts w:ascii="Consolas" w:hAnsi="Consolas" w:cs="Consolas"/>
+          <w:color w:val="0000FF"/>
+          <w:sz w:val="19"/>
+          <w:szCs w:val="19"/>
+          <w:highlight w:val="white"/>
+        </w:rPr>
+        <w:t>Table</w:t>
+      </w:r>
+      <w:r>
+        <w:rPr>
+          <w:rFonts w:ascii="Consolas" w:hAnsi="Consolas" w:cs="Consolas"/>
+          <w:color w:val="000000"/>
+          <w:sz w:val="19"/>
+          <w:szCs w:val="19"/>
+          <w:highlight w:val="white"/>
+        </w:rPr>
+        <w:t xml:space="preserve"> Tracks</w:t>
+      </w:r>
+    </w:p>
+    <w:p>
+      <w:pPr>
+        <w:autoSpaceDE w:val="0"/>
+        <w:autoSpaceDN w:val="0"/>
+        <w:adjustRightInd w:val="0"/>
+        <w:spacing w:after="0" w:line="240" w:lineRule="auto"/>
+        <w:rPr>
+          <w:rFonts w:ascii="Consolas" w:hAnsi="Consolas" w:cs="Consolas"/>
+          <w:color w:val="000000"/>
+          <w:sz w:val="19"/>
+          <w:szCs w:val="19"/>
+          <w:highlight w:val="white"/>
+        </w:rPr>
+      </w:pPr>
+      <w:r>
+        <w:rPr>
+          <w:rFonts w:ascii="Consolas" w:hAnsi="Consolas" w:cs="Consolas"/>
+          <w:color w:val="808080"/>
+          <w:sz w:val="19"/>
+          <w:szCs w:val="19"/>
+          <w:highlight w:val="white"/>
+        </w:rPr>
+        <w:t>(</w:t>
+      </w:r>
+    </w:p>
+    <w:p>
+      <w:pPr>
+        <w:autoSpaceDE w:val="0"/>
+        <w:autoSpaceDN w:val="0"/>
+        <w:adjustRightInd w:val="0"/>
+        <w:spacing w:after="0" w:line="240" w:lineRule="auto"/>
+        <w:rPr>
+          <w:rFonts w:ascii="Consolas" w:hAnsi="Consolas" w:cs="Consolas"/>
+          <w:color w:val="000000"/>
+          <w:sz w:val="19"/>
+          <w:szCs w:val="19"/>
+          <w:highlight w:val="white"/>
+        </w:rPr>
+      </w:pPr>
+      <w:proofErr w:type="spellStart"/>
+      <w:r>
+        <w:rPr>
+          <w:rFonts w:ascii="Consolas" w:hAnsi="Consolas" w:cs="Consolas"/>
+          <w:color w:val="000000"/>
+          <w:sz w:val="19"/>
+          <w:szCs w:val="19"/>
+          <w:highlight w:val="white"/>
+        </w:rPr>
+        <w:t>TrackID</w:t>
+      </w:r>
+      <w:proofErr w:type="spellEnd"/>
+      <w:r>
+        <w:rPr>
+          <w:rFonts w:ascii="Consolas" w:hAnsi="Consolas" w:cs="Consolas"/>
+          <w:color w:val="000000"/>
+          <w:sz w:val="19"/>
+          <w:szCs w:val="19"/>
+          <w:highlight w:val="white"/>
+        </w:rPr>
+        <w:t xml:space="preserve"> </w:t>
+      </w:r>
+      <w:proofErr w:type="spellStart"/>
+      <w:r>
+        <w:rPr>
+          <w:rFonts w:ascii="Consolas" w:hAnsi="Consolas" w:cs="Consolas"/>
+          <w:color w:val="0000FF"/>
+          <w:sz w:val="19"/>
+          <w:szCs w:val="19"/>
+          <w:highlight w:val="white"/>
+        </w:rPr>
+        <w:t>tinyint</w:t>
+      </w:r>
+      <w:proofErr w:type="spellEnd"/>
+      <w:r>
+        <w:rPr>
+          <w:rFonts w:ascii="Consolas" w:hAnsi="Consolas" w:cs="Consolas"/>
+          <w:color w:val="000000"/>
+          <w:sz w:val="19"/>
+          <w:szCs w:val="19"/>
+          <w:highlight w:val="white"/>
+        </w:rPr>
+        <w:t xml:space="preserve"> </w:t>
+      </w:r>
+      <w:r>
+        <w:rPr>
+          <w:rFonts w:ascii="Consolas" w:hAnsi="Consolas" w:cs="Consolas"/>
+          <w:color w:val="808080"/>
+          <w:sz w:val="19"/>
+          <w:szCs w:val="19"/>
+          <w:highlight w:val="white"/>
+        </w:rPr>
+        <w:t>not</w:t>
+      </w:r>
+      <w:r>
+        <w:rPr>
+          <w:rFonts w:ascii="Consolas" w:hAnsi="Consolas" w:cs="Consolas"/>
+          <w:color w:val="000000"/>
+          <w:sz w:val="19"/>
+          <w:szCs w:val="19"/>
+          <w:highlight w:val="white"/>
+        </w:rPr>
+        <w:t xml:space="preserve"> </w:t>
+      </w:r>
+      <w:r>
+        <w:rPr>
+          <w:rFonts w:ascii="Consolas" w:hAnsi="Consolas" w:cs="Consolas"/>
+          <w:color w:val="808080"/>
+          <w:sz w:val="19"/>
+          <w:szCs w:val="19"/>
+          <w:highlight w:val="white"/>
+        </w:rPr>
+        <w:t>null,</w:t>
+      </w:r>
+    </w:p>
+    <w:p>
+      <w:pPr>
+        <w:autoSpaceDE w:val="0"/>
+        <w:autoSpaceDN w:val="0"/>
+        <w:adjustRightInd w:val="0"/>
+        <w:spacing w:after="0" w:line="240" w:lineRule="auto"/>
+        <w:rPr>
+          <w:rFonts w:ascii="Consolas" w:hAnsi="Consolas" w:cs="Consolas"/>
+          <w:color w:val="000000"/>
+          <w:sz w:val="19"/>
+          <w:szCs w:val="19"/>
+          <w:highlight w:val="white"/>
+        </w:rPr>
+      </w:pPr>
+      <w:proofErr w:type="spellStart"/>
+      <w:r>
+        <w:rPr>
+          <w:rFonts w:ascii="Consolas" w:hAnsi="Consolas" w:cs="Consolas"/>
+          <w:color w:val="000000"/>
+          <w:sz w:val="19"/>
+          <w:szCs w:val="19"/>
+          <w:highlight w:val="white"/>
+        </w:rPr>
+        <w:t>AlbumID</w:t>
+      </w:r>
+      <w:proofErr w:type="spellEnd"/>
+      <w:r>
+        <w:rPr>
+          <w:rFonts w:ascii="Consolas" w:hAnsi="Consolas" w:cs="Consolas"/>
+          <w:color w:val="000000"/>
+          <w:sz w:val="19"/>
+          <w:szCs w:val="19"/>
+          <w:highlight w:val="white"/>
+        </w:rPr>
+        <w:t xml:space="preserve"> </w:t>
+      </w:r>
+      <w:proofErr w:type="spellStart"/>
+      <w:r>
+        <w:rPr>
+          <w:rFonts w:ascii="Consolas" w:hAnsi="Consolas" w:cs="Consolas"/>
+          <w:color w:val="0000FF"/>
+          <w:sz w:val="19"/>
+          <w:szCs w:val="19"/>
+          <w:highlight w:val="white"/>
+        </w:rPr>
+        <w:t>int</w:t>
+      </w:r>
+      <w:proofErr w:type="spellEnd"/>
+      <w:r>
+        <w:rPr>
+          <w:rFonts w:ascii="Consolas" w:hAnsi="Consolas" w:cs="Consolas"/>
+          <w:color w:val="000000"/>
+          <w:sz w:val="19"/>
+          <w:szCs w:val="19"/>
+          <w:highlight w:val="white"/>
+        </w:rPr>
+        <w:t xml:space="preserve"> </w:t>
+      </w:r>
+      <w:r>
+        <w:rPr>
+          <w:rFonts w:ascii="Consolas" w:hAnsi="Consolas" w:cs="Consolas"/>
+          <w:color w:val="808080"/>
+          <w:sz w:val="19"/>
+          <w:szCs w:val="19"/>
+          <w:highlight w:val="white"/>
+        </w:rPr>
+        <w:t>not</w:t>
+      </w:r>
+      <w:r>
+        <w:rPr>
+          <w:rFonts w:ascii="Consolas" w:hAnsi="Consolas" w:cs="Consolas"/>
+          <w:color w:val="000000"/>
+          <w:sz w:val="19"/>
+          <w:szCs w:val="19"/>
+          <w:highlight w:val="white"/>
+        </w:rPr>
+        <w:t xml:space="preserve"> </w:t>
+      </w:r>
+      <w:r>
+        <w:rPr>
+          <w:rFonts w:ascii="Consolas" w:hAnsi="Consolas" w:cs="Consolas"/>
+          <w:color w:val="808080"/>
+          <w:sz w:val="19"/>
+          <w:szCs w:val="19"/>
+          <w:highlight w:val="white"/>
+        </w:rPr>
+        <w:t>null</w:t>
+      </w:r>
+      <w:r>
+        <w:rPr>
+          <w:rFonts w:ascii="Consolas" w:hAnsi="Consolas" w:cs="Consolas"/>
+          <w:color w:val="000000"/>
+          <w:sz w:val="19"/>
+          <w:szCs w:val="19"/>
+          <w:highlight w:val="white"/>
+        </w:rPr>
+        <w:t xml:space="preserve"> </w:t>
+      </w:r>
+    </w:p>
+    <w:p>
+      <w:pPr>
+        <w:autoSpaceDE w:val="0"/>
+        <w:autoSpaceDN w:val="0"/>
+        <w:adjustRightInd w:val="0"/>
+        <w:spacing w:after="0" w:line="240" w:lineRule="auto"/>
+        <w:rPr>
+          <w:rFonts w:ascii="Consolas" w:hAnsi="Consolas" w:cs="Consolas"/>
+          <w:color w:val="000000"/>
+          <w:sz w:val="19"/>
+          <w:szCs w:val="19"/>
+          <w:highlight w:val="white"/>
+        </w:rPr>
+      </w:pPr>
+      <w:r>
+        <w:rPr>
+          <w:rFonts w:ascii="Consolas" w:hAnsi="Consolas" w:cs="Consolas"/>
+          <w:color w:val="0000FF"/>
+          <w:sz w:val="19"/>
+          <w:szCs w:val="19"/>
+          <w:highlight w:val="white"/>
+        </w:rPr>
+        <w:t>constraint</w:t>
+      </w:r>
+      <w:r>
+        <w:rPr>
+          <w:rFonts w:ascii="Consolas" w:hAnsi="Consolas" w:cs="Consolas"/>
+          <w:color w:val="000000"/>
+          <w:sz w:val="19"/>
+          <w:szCs w:val="19"/>
+          <w:highlight w:val="white"/>
+        </w:rPr>
+        <w:t xml:space="preserve"> </w:t>
+      </w:r>
+      <w:proofErr w:type="spellStart"/>
+      <w:r>
+        <w:rPr>
+          <w:rFonts w:ascii="Consolas" w:hAnsi="Consolas" w:cs="Consolas"/>
+          <w:color w:val="000000"/>
+          <w:sz w:val="19"/>
+          <w:szCs w:val="19"/>
+          <w:highlight w:val="white"/>
+        </w:rPr>
+        <w:t>fk_TracksToAlbum</w:t>
+      </w:r>
+      <w:proofErr w:type="spellEnd"/>
+      <w:r>
+        <w:rPr>
+          <w:rFonts w:ascii="Consolas" w:hAnsi="Consolas" w:cs="Consolas"/>
+          <w:color w:val="000000"/>
+          <w:sz w:val="19"/>
+          <w:szCs w:val="19"/>
+          <w:highlight w:val="white"/>
+        </w:rPr>
+        <w:t xml:space="preserve"> </w:t>
+      </w:r>
+      <w:r>
+        <w:rPr>
+          <w:rFonts w:ascii="Consolas" w:hAnsi="Consolas" w:cs="Consolas"/>
+          <w:color w:val="0000FF"/>
+          <w:sz w:val="19"/>
+          <w:szCs w:val="19"/>
+          <w:highlight w:val="white"/>
+        </w:rPr>
+        <w:t>references</w:t>
+      </w:r>
+      <w:r>
+        <w:rPr>
+          <w:rFonts w:ascii="Consolas" w:hAnsi="Consolas" w:cs="Consolas"/>
+          <w:color w:val="000000"/>
+          <w:sz w:val="19"/>
+          <w:szCs w:val="19"/>
+          <w:highlight w:val="white"/>
+        </w:rPr>
+        <w:t xml:space="preserve"> Album</w:t>
+      </w:r>
+      <w:r>
+        <w:rPr>
+          <w:rFonts w:ascii="Consolas" w:hAnsi="Consolas" w:cs="Consolas"/>
+          <w:color w:val="808080"/>
+          <w:sz w:val="19"/>
+          <w:szCs w:val="19"/>
+          <w:highlight w:val="white"/>
+        </w:rPr>
+        <w:t>(</w:t>
+      </w:r>
+      <w:proofErr w:type="spellStart"/>
+      <w:r>
+        <w:rPr>
+          <w:rFonts w:ascii="Consolas" w:hAnsi="Consolas" w:cs="Consolas"/>
+          <w:color w:val="000000"/>
+          <w:sz w:val="19"/>
+          <w:szCs w:val="19"/>
+          <w:highlight w:val="white"/>
+        </w:rPr>
+        <w:t>AlbumID</w:t>
+      </w:r>
+      <w:proofErr w:type="spellEnd"/>
+      <w:r>
+        <w:rPr>
+          <w:rFonts w:ascii="Consolas" w:hAnsi="Consolas" w:cs="Consolas"/>
+          <w:color w:val="808080"/>
+          <w:sz w:val="19"/>
+          <w:szCs w:val="19"/>
+          <w:highlight w:val="white"/>
+        </w:rPr>
+        <w:t>),</w:t>
+      </w:r>
+    </w:p>
+    <w:p>
+      <w:pPr>
+        <w:autoSpaceDE w:val="0"/>
+        <w:autoSpaceDN w:val="0"/>
+        <w:adjustRightInd w:val="0"/>
+        <w:spacing w:after="0" w:line="240" w:lineRule="auto"/>
+        <w:rPr>
+          <w:rFonts w:ascii="Consolas" w:hAnsi="Consolas" w:cs="Consolas"/>
+          <w:color w:val="000000"/>
+          <w:sz w:val="19"/>
+          <w:szCs w:val="19"/>
+          <w:highlight w:val="white"/>
+        </w:rPr>
+      </w:pPr>
+      <w:r>
+        <w:rPr>
+          <w:rFonts w:ascii="Consolas" w:hAnsi="Consolas" w:cs="Consolas"/>
+          <w:color w:val="000000"/>
+          <w:sz w:val="19"/>
+          <w:szCs w:val="19"/>
+          <w:highlight w:val="white"/>
+        </w:rPr>
+        <w:t xml:space="preserve">Title </w:t>
+      </w:r>
+      <w:r>
+        <w:rPr>
+          <w:rFonts w:ascii="Consolas" w:hAnsi="Consolas" w:cs="Consolas"/>
+          <w:color w:val="0000FF"/>
+          <w:sz w:val="19"/>
+          <w:szCs w:val="19"/>
+          <w:highlight w:val="white"/>
+        </w:rPr>
+        <w:t xml:space="preserve">varchar </w:t>
+      </w:r>
+      <w:r>
+        <w:rPr>
+          <w:rFonts w:ascii="Consolas" w:hAnsi="Consolas" w:cs="Consolas"/>
+          <w:color w:val="808080"/>
+          <w:sz w:val="19"/>
+          <w:szCs w:val="19"/>
+          <w:highlight w:val="white"/>
+        </w:rPr>
+        <w:t>(</w:t>
+      </w:r>
+      <w:r>
+        <w:rPr>
+          <w:rFonts w:ascii="Consolas" w:hAnsi="Consolas" w:cs="Consolas"/>
+          <w:color w:val="000000"/>
+          <w:sz w:val="19"/>
+          <w:szCs w:val="19"/>
+          <w:highlight w:val="white"/>
+        </w:rPr>
+        <w:t>50</w:t>
+      </w:r>
+      <w:r>
+        <w:rPr>
+          <w:rFonts w:ascii="Consolas" w:hAnsi="Consolas" w:cs="Consolas"/>
+          <w:color w:val="808080"/>
+          <w:sz w:val="19"/>
+          <w:szCs w:val="19"/>
+          <w:highlight w:val="white"/>
+        </w:rPr>
+        <w:t>)</w:t>
+      </w:r>
+      <w:r>
+        <w:rPr>
+          <w:rFonts w:ascii="Consolas" w:hAnsi="Consolas" w:cs="Consolas"/>
+          <w:color w:val="000000"/>
+          <w:sz w:val="19"/>
+          <w:szCs w:val="19"/>
+          <w:highlight w:val="white"/>
+        </w:rPr>
+        <w:t xml:space="preserve"> </w:t>
+      </w:r>
+      <w:r>
+        <w:rPr>
+          <w:rFonts w:ascii="Consolas" w:hAnsi="Consolas" w:cs="Consolas"/>
+          <w:color w:val="808080"/>
+          <w:sz w:val="19"/>
+          <w:szCs w:val="19"/>
+          <w:highlight w:val="white"/>
+        </w:rPr>
+        <w:t>not</w:t>
+      </w:r>
+      <w:r>
+        <w:rPr>
+          <w:rFonts w:ascii="Consolas" w:hAnsi="Consolas" w:cs="Consolas"/>
+          <w:color w:val="000000"/>
+          <w:sz w:val="19"/>
+          <w:szCs w:val="19"/>
+          <w:highlight w:val="white"/>
+        </w:rPr>
+        <w:t xml:space="preserve"> </w:t>
+      </w:r>
+      <w:r>
+        <w:rPr>
+          <w:rFonts w:ascii="Consolas" w:hAnsi="Consolas" w:cs="Consolas"/>
+          <w:color w:val="808080"/>
+          <w:sz w:val="19"/>
+          <w:szCs w:val="19"/>
+          <w:highlight w:val="white"/>
+        </w:rPr>
+        <w:t>null,</w:t>
+      </w:r>
+    </w:p>
+    <w:p>
+      <w:pPr>
+        <w:autoSpaceDE w:val="0"/>
+        <w:autoSpaceDN w:val="0"/>
+        <w:adjustRightInd w:val="0"/>
+        <w:spacing w:after="0" w:line="240" w:lineRule="auto"/>
+        <w:rPr>
+          <w:rFonts w:ascii="Consolas" w:hAnsi="Consolas" w:cs="Consolas"/>
+          <w:color w:val="000000"/>
+          <w:sz w:val="19"/>
+          <w:szCs w:val="19"/>
+          <w:highlight w:val="white"/>
+        </w:rPr>
+      </w:pPr>
+      <w:r>
+        <w:rPr>
+          <w:rFonts w:ascii="Consolas" w:hAnsi="Consolas" w:cs="Consolas"/>
+          <w:color w:val="0000FF"/>
+          <w:sz w:val="19"/>
+          <w:szCs w:val="19"/>
+          <w:highlight w:val="white"/>
+        </w:rPr>
+        <w:t>Length</w:t>
+      </w:r>
+      <w:r>
+        <w:rPr>
+          <w:rFonts w:ascii="Consolas" w:hAnsi="Consolas" w:cs="Consolas"/>
+          <w:color w:val="000000"/>
+          <w:sz w:val="19"/>
+          <w:szCs w:val="19"/>
+          <w:highlight w:val="white"/>
+        </w:rPr>
+        <w:t xml:space="preserve"> </w:t>
+      </w:r>
+      <w:proofErr w:type="spellStart"/>
+      <w:r>
+        <w:rPr>
+          <w:rFonts w:ascii="Consolas" w:hAnsi="Consolas" w:cs="Consolas"/>
+          <w:color w:val="0000FF"/>
+          <w:sz w:val="19"/>
+          <w:szCs w:val="19"/>
+          <w:highlight w:val="white"/>
+        </w:rPr>
+        <w:t>tinyint</w:t>
+      </w:r>
+      <w:proofErr w:type="spellEnd"/>
+      <w:r>
+        <w:rPr>
+          <w:rFonts w:ascii="Consolas" w:hAnsi="Consolas" w:cs="Consolas"/>
+          <w:color w:val="000000"/>
+          <w:sz w:val="19"/>
+          <w:szCs w:val="19"/>
+          <w:highlight w:val="white"/>
+        </w:rPr>
+        <w:t xml:space="preserve"> </w:t>
+      </w:r>
+      <w:r>
+        <w:rPr>
+          <w:rFonts w:ascii="Consolas" w:hAnsi="Consolas" w:cs="Consolas"/>
+          <w:color w:val="808080"/>
+          <w:sz w:val="19"/>
+          <w:szCs w:val="19"/>
+          <w:highlight w:val="white"/>
+        </w:rPr>
+        <w:t>null,</w:t>
+      </w:r>
+    </w:p>
+    <w:p>
+      <w:pPr>
+        <w:autoSpaceDE w:val="0"/>
+        <w:autoSpaceDN w:val="0"/>
+        <w:adjustRightInd w:val="0"/>
+        <w:spacing w:after="0" w:line="240" w:lineRule="auto"/>
+        <w:rPr>
+          <w:rFonts w:ascii="Consolas" w:hAnsi="Consolas" w:cs="Consolas"/>
+          <w:color w:val="000000"/>
+          <w:sz w:val="19"/>
+          <w:szCs w:val="19"/>
+          <w:highlight w:val="white"/>
+        </w:rPr>
+      </w:pPr>
+      <w:r>
+        <w:rPr>
+          <w:rFonts w:ascii="Consolas" w:hAnsi="Consolas" w:cs="Consolas"/>
+          <w:color w:val="0000FF"/>
+          <w:sz w:val="19"/>
+          <w:szCs w:val="19"/>
+          <w:highlight w:val="white"/>
+        </w:rPr>
+        <w:t>constraint</w:t>
+      </w:r>
+      <w:r>
+        <w:rPr>
+          <w:rFonts w:ascii="Consolas" w:hAnsi="Consolas" w:cs="Consolas"/>
+          <w:color w:val="000000"/>
+          <w:sz w:val="19"/>
+          <w:szCs w:val="19"/>
+          <w:highlight w:val="white"/>
+        </w:rPr>
+        <w:t xml:space="preserve"> </w:t>
+      </w:r>
+      <w:proofErr w:type="spellStart"/>
+      <w:r>
+        <w:rPr>
+          <w:rFonts w:ascii="Consolas" w:hAnsi="Consolas" w:cs="Consolas"/>
+          <w:color w:val="000000"/>
+          <w:sz w:val="19"/>
+          <w:szCs w:val="19"/>
+          <w:highlight w:val="white"/>
+        </w:rPr>
+        <w:t>pk_Tracks</w:t>
+      </w:r>
+      <w:proofErr w:type="spellEnd"/>
+      <w:r>
+        <w:rPr>
+          <w:rFonts w:ascii="Consolas" w:hAnsi="Consolas" w:cs="Consolas"/>
+          <w:color w:val="000000"/>
+          <w:sz w:val="19"/>
+          <w:szCs w:val="19"/>
+          <w:highlight w:val="white"/>
+        </w:rPr>
+        <w:t xml:space="preserve"> </w:t>
+      </w:r>
+      <w:r>
+        <w:rPr>
+          <w:rFonts w:ascii="Consolas" w:hAnsi="Consolas" w:cs="Consolas"/>
+          <w:color w:val="0000FF"/>
+          <w:sz w:val="19"/>
+          <w:szCs w:val="19"/>
+          <w:highlight w:val="white"/>
+        </w:rPr>
+        <w:t>primary</w:t>
+      </w:r>
+      <w:r>
+        <w:rPr>
+          <w:rFonts w:ascii="Consolas" w:hAnsi="Consolas" w:cs="Consolas"/>
+          <w:color w:val="000000"/>
+          <w:sz w:val="19"/>
+          <w:szCs w:val="19"/>
+          <w:highlight w:val="white"/>
+        </w:rPr>
+        <w:t xml:space="preserve"> </w:t>
+      </w:r>
+      <w:r>
+        <w:rPr>
+          <w:rFonts w:ascii="Consolas" w:hAnsi="Consolas" w:cs="Consolas"/>
+          <w:color w:val="0000FF"/>
+          <w:sz w:val="19"/>
+          <w:szCs w:val="19"/>
+          <w:highlight w:val="white"/>
+        </w:rPr>
+        <w:t>key</w:t>
+      </w:r>
+      <w:r>
+        <w:rPr>
+          <w:rFonts w:ascii="Consolas" w:hAnsi="Consolas" w:cs="Consolas"/>
+          <w:color w:val="000000"/>
+          <w:sz w:val="19"/>
+          <w:szCs w:val="19"/>
+          <w:highlight w:val="white"/>
+        </w:rPr>
+        <w:t xml:space="preserve"> </w:t>
+      </w:r>
+      <w:r>
+        <w:rPr>
+          <w:rFonts w:ascii="Consolas" w:hAnsi="Consolas" w:cs="Consolas"/>
+          <w:color w:val="0000FF"/>
+          <w:sz w:val="19"/>
+          <w:szCs w:val="19"/>
+          <w:highlight w:val="white"/>
+        </w:rPr>
+        <w:t xml:space="preserve">clustered </w:t>
+      </w:r>
+      <w:r>
+        <w:rPr>
+          <w:rFonts w:ascii="Consolas" w:hAnsi="Consolas" w:cs="Consolas"/>
+          <w:color w:val="808080"/>
+          <w:sz w:val="19"/>
+          <w:szCs w:val="19"/>
+          <w:highlight w:val="white"/>
+        </w:rPr>
+        <w:t>(</w:t>
+      </w:r>
+      <w:proofErr w:type="spellStart"/>
+      <w:r>
+        <w:rPr>
+          <w:rFonts w:ascii="Consolas" w:hAnsi="Consolas" w:cs="Consolas"/>
+          <w:color w:val="000000"/>
+          <w:sz w:val="19"/>
+          <w:szCs w:val="19"/>
+          <w:highlight w:val="white"/>
+        </w:rPr>
+        <w:t>TrackID</w:t>
+      </w:r>
+      <w:proofErr w:type="spellEnd"/>
+      <w:r>
+        <w:rPr>
+          <w:rFonts w:ascii="Consolas" w:hAnsi="Consolas" w:cs="Consolas"/>
+          <w:color w:val="808080"/>
+          <w:sz w:val="19"/>
+          <w:szCs w:val="19"/>
+          <w:highlight w:val="white"/>
+        </w:rPr>
+        <w:t>,</w:t>
+      </w:r>
+      <w:r>
+        <w:rPr>
+          <w:rFonts w:ascii="Consolas" w:hAnsi="Consolas" w:cs="Consolas"/>
+          <w:color w:val="000000"/>
+          <w:sz w:val="19"/>
+          <w:szCs w:val="19"/>
+          <w:highlight w:val="white"/>
+        </w:rPr>
+        <w:t xml:space="preserve"> </w:t>
+      </w:r>
+      <w:proofErr w:type="spellStart"/>
+      <w:r>
+        <w:rPr>
+          <w:rFonts w:ascii="Consolas" w:hAnsi="Consolas" w:cs="Consolas"/>
+          <w:color w:val="000000"/>
+          <w:sz w:val="19"/>
+          <w:szCs w:val="19"/>
+          <w:highlight w:val="white"/>
+        </w:rPr>
+        <w:t>AlbumID</w:t>
+      </w:r>
+      <w:proofErr w:type="spellEnd"/>
+      <w:r>
+        <w:rPr>
+          <w:rFonts w:ascii="Consolas" w:hAnsi="Consolas" w:cs="Consolas"/>
+          <w:color w:val="808080"/>
+          <w:sz w:val="19"/>
+          <w:szCs w:val="19"/>
+          <w:highlight w:val="white"/>
+        </w:rPr>
+        <w:t>)</w:t>
+      </w:r>
+    </w:p>
+    <w:p>
+      <w:pPr>
+        <w:autoSpaceDE w:val="0"/>
+        <w:autoSpaceDN w:val="0"/>
+        <w:adjustRightInd w:val="0"/>
+        <w:spacing w:after="0" w:line="240" w:lineRule="auto"/>
+        <w:rPr>
+          <w:rFonts w:ascii="Consolas" w:hAnsi="Consolas" w:cs="Consolas"/>
+          <w:color w:val="000000"/>
+          <w:sz w:val="19"/>
+          <w:szCs w:val="19"/>
+          <w:highlight w:val="white"/>
+        </w:rPr>
+      </w:pPr>
+      <w:r>
+        <w:rPr>
+          <w:rFonts w:ascii="Consolas" w:hAnsi="Consolas" w:cs="Consolas"/>
+          <w:color w:val="808080"/>
+          <w:sz w:val="19"/>
+          <w:szCs w:val="19"/>
+          <w:highlight w:val="white"/>
+        </w:rPr>
+        <w:t>)</w:t>
       </w:r>
     </w:p>
     <w:p>
@@ -2395,6 +2375,21 @@
           <w:highlight w:val="white"/>
         </w:rPr>
       </w:pPr>
+    </w:p>
+    <w:p>
+      <w:pPr>
+        <w:autoSpaceDE w:val="0"/>
+        <w:autoSpaceDN w:val="0"/>
+        <w:adjustRightInd w:val="0"/>
+        <w:spacing w:after="0" w:line="240" w:lineRule="auto"/>
+        <w:rPr>
+          <w:rFonts w:ascii="Consolas" w:hAnsi="Consolas" w:cs="Consolas"/>
+          <w:color w:val="000000"/>
+          <w:sz w:val="19"/>
+          <w:szCs w:val="19"/>
+          <w:highlight w:val="white"/>
+        </w:rPr>
+      </w:pPr>
       <w:r>
         <w:rPr>
           <w:rFonts w:ascii="Consolas" w:hAnsi="Consolas" w:cs="Consolas"/>
@@ -2698,7 +2693,6 @@
           <w:szCs w:val="19"/>
           <w:highlight w:val="white"/>
         </w:rPr>
-        <w:lastRenderedPageBreak/>
         <w:t>Insert</w:t>
       </w:r>
       <w:r>
@@ -4512,7 +4506,7 @@
           <w:szCs w:val="19"/>
           <w:highlight w:val="white"/>
         </w:rPr>
-        <w:t xml:space="preserve">'Out </w:t>
+        <w:t xml:space="preserve">'Out Of </w:t>
       </w:r>
       <w:proofErr w:type="gramStart"/>
       <w:r>
@@ -4523,7 +4517,7 @@
           <w:szCs w:val="19"/>
           <w:highlight w:val="white"/>
         </w:rPr>
-        <w:t>Of</w:t>
+        <w:t>The</w:t>
       </w:r>
       <w:proofErr w:type="gramEnd"/>
       <w:r>
@@ -4534,7 +4528,7 @@
           <w:szCs w:val="19"/>
           <w:highlight w:val="white"/>
         </w:rPr>
-        <w:t xml:space="preserve"> The Shadows'</w:t>
+        <w:t xml:space="preserve"> Shadows'</w:t>
       </w:r>
       <w:r>
         <w:rPr>
@@ -10674,6 +10668,7 @@
           <w:szCs w:val="19"/>
           <w:highlight w:val="white"/>
         </w:rPr>
+        <w:lastRenderedPageBreak/>
         <w:t xml:space="preserve">Values </w:t>
       </w:r>
       <w:r>
@@ -10799,7 +10794,6 @@
           <w:szCs w:val="19"/>
           <w:highlight w:val="white"/>
         </w:rPr>
-        <w:lastRenderedPageBreak/>
         <w:t>Insert</w:t>
       </w:r>
       <w:r>
@@ -12287,29 +12281,7 @@
           <w:szCs w:val="19"/>
           <w:highlight w:val="white"/>
         </w:rPr>
-        <w:t xml:space="preserve">'Rising </w:t>
-      </w:r>
-      <w:proofErr w:type="gramStart"/>
-      <w:r>
-        <w:rPr>
-          <w:rFonts w:ascii="Consolas" w:hAnsi="Consolas" w:cs="Consolas"/>
-          <w:color w:val="FF0000"/>
-          <w:sz w:val="19"/>
-          <w:szCs w:val="19"/>
-          <w:highlight w:val="white"/>
-        </w:rPr>
-        <w:t>From</w:t>
-      </w:r>
-      <w:proofErr w:type="gramEnd"/>
-      <w:r>
-        <w:rPr>
-          <w:rFonts w:ascii="Consolas" w:hAnsi="Consolas" w:cs="Consolas"/>
-          <w:color w:val="FF0000"/>
-          <w:sz w:val="19"/>
-          <w:szCs w:val="19"/>
-          <w:highlight w:val="white"/>
-        </w:rPr>
-        <w:t xml:space="preserve"> Ruins'</w:t>
+        <w:t>'Rising From Ruins'</w:t>
       </w:r>
       <w:r>
         <w:rPr>
@@ -18922,7 +18894,6 @@
           <w:szCs w:val="19"/>
           <w:highlight w:val="white"/>
         </w:rPr>
-        <w:lastRenderedPageBreak/>
         <w:t>Insert</w:t>
       </w:r>
       <w:r>
@@ -22922,7 +22893,7 @@
 </file>
 
 <file path=word/endnotes.xml><?xml version="1.0" encoding="utf-8"?>
-<w:endnotes xmlns:wpc="http://schemas.microsoft.com/office/word/2010/wordprocessingCanvas" xmlns:cx="http://schemas.microsoft.com/office/drawing/2014/chartex" xmlns:cx1="http://schemas.microsoft.com/office/drawing/2015/9/8/chartex" xmlns:cx2="http://schemas.microsoft.com/office/drawing/2015/10/21/chartex" xmlns:cx3="http://schemas.microsoft.com/office/drawing/2016/5/9/chartex" xmlns:cx4="http://schemas.microsoft.com/office/drawing/2016/5/10/chartex" xmlns:cx5="http://schemas.microsoft.com/office/drawing/2016/5/11/chartex" xmlns:cx6="http://schemas.microsoft.com/office/drawing/2016/5/12/chartex" xmlns:cx7="http://schemas.microsoft.com/office/drawing/2016/5/13/chartex" xmlns:cx8="http://schemas.microsoft.com/office/drawing/2016/5/14/chartex" xmlns:mc="http://schemas.openxmlformats.org/markup-compatibility/2006" xmlns:aink="http://schemas.microsoft.com/office/drawing/2016/ink" xmlns:am3d="http://schemas.microsoft.com/office/drawing/2017/model3d" xmlns:o="urn:schemas-microsoft-com:office:office" xmlns:r="http://schemas.openxmlformats.org/officeDocument/2006/relationships" xmlns:m="http://schemas.openxmlformats.org/officeDocument/2006/math" xmlns:v="urn:schemas-microsoft-com:vml" xmlns:wp14="http://schemas.microsoft.com/office/word/2010/wordprocessingDrawing" xmlns:wp="http://schemas.openxmlformats.org/drawingml/2006/wordprocessingDrawing" xmlns:w10="urn:schemas-microsoft-com:office:word" xmlns:w="http://schemas.openxmlformats.org/wordprocessingml/2006/main" xmlns:w14="http://schemas.microsoft.com/office/word/2010/wordml" xmlns:w15="http://schemas.microsoft.com/office/word/2012/wordml" xmlns:w16cid="http://schemas.microsoft.com/office/word/2016/wordml/cid" xmlns:w16se="http://schemas.microsoft.com/office/word/2015/wordml/symex" xmlns:wpg="http://schemas.microsoft.com/office/word/2010/wordprocessingGroup" xmlns:wpi="http://schemas.microsoft.com/office/word/2010/wordprocessingInk" xmlns:wne="http://schemas.microsoft.com/office/word/2006/wordml" xmlns:wps="http://schemas.microsoft.com/office/word/2010/wordprocessingShape" mc:Ignorable="w14 w15 w16se w16cid wp14">
+<w:endnotes xmlns:wpc="http://schemas.microsoft.com/office/word/2010/wordprocessingCanvas" xmlns:cx="http://schemas.microsoft.com/office/drawing/2014/chartex" xmlns:cx1="http://schemas.microsoft.com/office/drawing/2015/9/8/chartex" xmlns:mc="http://schemas.openxmlformats.org/markup-compatibility/2006" xmlns:o="urn:schemas-microsoft-com:office:office" xmlns:r="http://schemas.openxmlformats.org/officeDocument/2006/relationships" xmlns:m="http://schemas.openxmlformats.org/officeDocument/2006/math" xmlns:v="urn:schemas-microsoft-com:vml" xmlns:wp14="http://schemas.microsoft.com/office/word/2010/wordprocessingDrawing" xmlns:wp="http://schemas.openxmlformats.org/drawingml/2006/wordprocessingDrawing" xmlns:w10="urn:schemas-microsoft-com:office:word" xmlns:w="http://schemas.openxmlformats.org/wordprocessingml/2006/main" xmlns:w14="http://schemas.microsoft.com/office/word/2010/wordml" xmlns:w15="http://schemas.microsoft.com/office/word/2012/wordml" xmlns:w16se="http://schemas.microsoft.com/office/word/2015/wordml/symex" xmlns:wpg="http://schemas.microsoft.com/office/word/2010/wordprocessingGroup" xmlns:wpi="http://schemas.microsoft.com/office/word/2010/wordprocessingInk" xmlns:wne="http://schemas.microsoft.com/office/word/2006/wordml" xmlns:wps="http://schemas.microsoft.com/office/word/2010/wordprocessingShape" mc:Ignorable="w14 w15 w16se wp14">
   <w:endnote w:type="separator" w:id="-1">
     <w:p>
       <w:pPr>
@@ -22947,7 +22918,7 @@
 </file>
 
 <file path=word/footer1.xml><?xml version="1.0" encoding="utf-8"?>
-<w:ftr xmlns:wpc="http://schemas.microsoft.com/office/word/2010/wordprocessingCanvas" xmlns:cx="http://schemas.microsoft.com/office/drawing/2014/chartex" xmlns:cx1="http://schemas.microsoft.com/office/drawing/2015/9/8/chartex" xmlns:cx2="http://schemas.microsoft.com/office/drawing/2015/10/21/chartex" xmlns:cx3="http://schemas.microsoft.com/office/drawing/2016/5/9/chartex" xmlns:cx4="http://schemas.microsoft.com/office/drawing/2016/5/10/chartex" xmlns:cx5="http://schemas.microsoft.com/office/drawing/2016/5/11/chartex" xmlns:cx6="http://schemas.microsoft.com/office/drawing/2016/5/12/chartex" xmlns:cx7="http://schemas.microsoft.com/office/drawing/2016/5/13/chartex" xmlns:cx8="http://schemas.microsoft.com/office/drawing/2016/5/14/chartex" xmlns:mc="http://schemas.openxmlformats.org/markup-compatibility/2006" xmlns:aink="http://schemas.microsoft.com/office/drawing/2016/ink" xmlns:am3d="http://schemas.microsoft.com/office/drawing/2017/model3d" xmlns:o="urn:schemas-microsoft-com:office:office" xmlns:r="http://schemas.openxmlformats.org/officeDocument/2006/relationships" xmlns:m="http://schemas.openxmlformats.org/officeDocument/2006/math" xmlns:v="urn:schemas-microsoft-com:vml" xmlns:wp14="http://schemas.microsoft.com/office/word/2010/wordprocessingDrawing" xmlns:wp="http://schemas.openxmlformats.org/drawingml/2006/wordprocessingDrawing" xmlns:w10="urn:schemas-microsoft-com:office:word" xmlns:w="http://schemas.openxmlformats.org/wordprocessingml/2006/main" xmlns:w14="http://schemas.microsoft.com/office/word/2010/wordml" xmlns:w15="http://schemas.microsoft.com/office/word/2012/wordml" xmlns:w16cid="http://schemas.microsoft.com/office/word/2016/wordml/cid" xmlns:w16se="http://schemas.microsoft.com/office/word/2015/wordml/symex" xmlns:wpg="http://schemas.microsoft.com/office/word/2010/wordprocessingGroup" xmlns:wpi="http://schemas.microsoft.com/office/word/2010/wordprocessingInk" xmlns:wne="http://schemas.microsoft.com/office/word/2006/wordml" xmlns:wps="http://schemas.microsoft.com/office/word/2010/wordprocessingShape" mc:Ignorable="w14 w15 w16se w16cid wp14">
+<w:ftr xmlns:wpc="http://schemas.microsoft.com/office/word/2010/wordprocessingCanvas" xmlns:cx="http://schemas.microsoft.com/office/drawing/2014/chartex" xmlns:cx1="http://schemas.microsoft.com/office/drawing/2015/9/8/chartex" xmlns:mc="http://schemas.openxmlformats.org/markup-compatibility/2006" xmlns:o="urn:schemas-microsoft-com:office:office" xmlns:r="http://schemas.openxmlformats.org/officeDocument/2006/relationships" xmlns:m="http://schemas.openxmlformats.org/officeDocument/2006/math" xmlns:v="urn:schemas-microsoft-com:vml" xmlns:wp14="http://schemas.microsoft.com/office/word/2010/wordprocessingDrawing" xmlns:wp="http://schemas.openxmlformats.org/drawingml/2006/wordprocessingDrawing" xmlns:w10="urn:schemas-microsoft-com:office:word" xmlns:w="http://schemas.openxmlformats.org/wordprocessingml/2006/main" xmlns:w14="http://schemas.microsoft.com/office/word/2010/wordml" xmlns:w15="http://schemas.microsoft.com/office/word/2012/wordml" xmlns:w16se="http://schemas.microsoft.com/office/word/2015/wordml/symex" xmlns:wpg="http://schemas.microsoft.com/office/word/2010/wordprocessingGroup" xmlns:wpi="http://schemas.microsoft.com/office/word/2010/wordprocessingInk" xmlns:wne="http://schemas.microsoft.com/office/word/2006/wordml" xmlns:wps="http://schemas.microsoft.com/office/word/2010/wordprocessingShape" mc:Ignorable="w14 w15 w16se wp14">
   <w:p>
     <w:pPr>
       <w:pStyle w:val="Footer"/>
@@ -22976,7 +22947,7 @@
 </file>
 
 <file path=word/footnotes.xml><?xml version="1.0" encoding="utf-8"?>
-<w:footnotes xmlns:wpc="http://schemas.microsoft.com/office/word/2010/wordprocessingCanvas" xmlns:cx="http://schemas.microsoft.com/office/drawing/2014/chartex" xmlns:cx1="http://schemas.microsoft.com/office/drawing/2015/9/8/chartex" xmlns:cx2="http://schemas.microsoft.com/office/drawing/2015/10/21/chartex" xmlns:cx3="http://schemas.microsoft.com/office/drawing/2016/5/9/chartex" xmlns:cx4="http://schemas.microsoft.com/office/drawing/2016/5/10/chartex" xmlns:cx5="http://schemas.microsoft.com/office/drawing/2016/5/11/chartex" xmlns:cx6="http://schemas.microsoft.com/office/drawing/2016/5/12/chartex" xmlns:cx7="http://schemas.microsoft.com/office/drawing/2016/5/13/chartex" xmlns:cx8="http://schemas.microsoft.com/office/drawing/2016/5/14/chartex" xmlns:mc="http://schemas.openxmlformats.org/markup-compatibility/2006" xmlns:aink="http://schemas.microsoft.com/office/drawing/2016/ink" xmlns:am3d="http://schemas.microsoft.com/office/drawing/2017/model3d" xmlns:o="urn:schemas-microsoft-com:office:office" xmlns:r="http://schemas.openxmlformats.org/officeDocument/2006/relationships" xmlns:m="http://schemas.openxmlformats.org/officeDocument/2006/math" xmlns:v="urn:schemas-microsoft-com:vml" xmlns:wp14="http://schemas.microsoft.com/office/word/2010/wordprocessingDrawing" xmlns:wp="http://schemas.openxmlformats.org/drawingml/2006/wordprocessingDrawing" xmlns:w10="urn:schemas-microsoft-com:office:word" xmlns:w="http://schemas.openxmlformats.org/wordprocessingml/2006/main" xmlns:w14="http://schemas.microsoft.com/office/word/2010/wordml" xmlns:w15="http://schemas.microsoft.com/office/word/2012/wordml" xmlns:w16cid="http://schemas.microsoft.com/office/word/2016/wordml/cid" xmlns:w16se="http://schemas.microsoft.com/office/word/2015/wordml/symex" xmlns:wpg="http://schemas.microsoft.com/office/word/2010/wordprocessingGroup" xmlns:wpi="http://schemas.microsoft.com/office/word/2010/wordprocessingInk" xmlns:wne="http://schemas.microsoft.com/office/word/2006/wordml" xmlns:wps="http://schemas.microsoft.com/office/word/2010/wordprocessingShape" mc:Ignorable="w14 w15 w16se w16cid wp14">
+<w:footnotes xmlns:wpc="http://schemas.microsoft.com/office/word/2010/wordprocessingCanvas" xmlns:cx="http://schemas.microsoft.com/office/drawing/2014/chartex" xmlns:cx1="http://schemas.microsoft.com/office/drawing/2015/9/8/chartex" xmlns:mc="http://schemas.openxmlformats.org/markup-compatibility/2006" xmlns:o="urn:schemas-microsoft-com:office:office" xmlns:r="http://schemas.openxmlformats.org/officeDocument/2006/relationships" xmlns:m="http://schemas.openxmlformats.org/officeDocument/2006/math" xmlns:v="urn:schemas-microsoft-com:vml" xmlns:wp14="http://schemas.microsoft.com/office/word/2010/wordprocessingDrawing" xmlns:wp="http://schemas.openxmlformats.org/drawingml/2006/wordprocessingDrawing" xmlns:w10="urn:schemas-microsoft-com:office:word" xmlns:w="http://schemas.openxmlformats.org/wordprocessingml/2006/main" xmlns:w14="http://schemas.microsoft.com/office/word/2010/wordml" xmlns:w15="http://schemas.microsoft.com/office/word/2012/wordml" xmlns:w16se="http://schemas.microsoft.com/office/word/2015/wordml/symex" xmlns:wpg="http://schemas.microsoft.com/office/word/2010/wordprocessingGroup" xmlns:wpi="http://schemas.microsoft.com/office/word/2010/wordprocessingInk" xmlns:wne="http://schemas.microsoft.com/office/word/2006/wordml" xmlns:wps="http://schemas.microsoft.com/office/word/2010/wordprocessingShape" mc:Ignorable="w14 w15 w16se wp14">
   <w:footnote w:type="separator" w:id="-1">
     <w:p>
       <w:pPr>
@@ -23001,7 +22972,7 @@
 </file>
 
 <file path=word/header1.xml><?xml version="1.0" encoding="utf-8"?>
-<w:hdr xmlns:wpc="http://schemas.microsoft.com/office/word/2010/wordprocessingCanvas" xmlns:cx="http://schemas.microsoft.com/office/drawing/2014/chartex" xmlns:cx1="http://schemas.microsoft.com/office/drawing/2015/9/8/chartex" xmlns:cx2="http://schemas.microsoft.com/office/drawing/2015/10/21/chartex" xmlns:cx3="http://schemas.microsoft.com/office/drawing/2016/5/9/chartex" xmlns:cx4="http://schemas.microsoft.com/office/drawing/2016/5/10/chartex" xmlns:cx5="http://schemas.microsoft.com/office/drawing/2016/5/11/chartex" xmlns:cx6="http://schemas.microsoft.com/office/drawing/2016/5/12/chartex" xmlns:cx7="http://schemas.microsoft.com/office/drawing/2016/5/13/chartex" xmlns:cx8="http://schemas.microsoft.com/office/drawing/2016/5/14/chartex" xmlns:mc="http://schemas.openxmlformats.org/markup-compatibility/2006" xmlns:aink="http://schemas.microsoft.com/office/drawing/2016/ink" xmlns:am3d="http://schemas.microsoft.com/office/drawing/2017/model3d" xmlns:o="urn:schemas-microsoft-com:office:office" xmlns:r="http://schemas.openxmlformats.org/officeDocument/2006/relationships" xmlns:m="http://schemas.openxmlformats.org/officeDocument/2006/math" xmlns:v="urn:schemas-microsoft-com:vml" xmlns:wp14="http://schemas.microsoft.com/office/word/2010/wordprocessingDrawing" xmlns:wp="http://schemas.openxmlformats.org/drawingml/2006/wordprocessingDrawing" xmlns:w10="urn:schemas-microsoft-com:office:word" xmlns:w="http://schemas.openxmlformats.org/wordprocessingml/2006/main" xmlns:w14="http://schemas.microsoft.com/office/word/2010/wordml" xmlns:w15="http://schemas.microsoft.com/office/word/2012/wordml" xmlns:w16cid="http://schemas.microsoft.com/office/word/2016/wordml/cid" xmlns:w16se="http://schemas.microsoft.com/office/word/2015/wordml/symex" xmlns:wpg="http://schemas.microsoft.com/office/word/2010/wordprocessingGroup" xmlns:wpi="http://schemas.microsoft.com/office/word/2010/wordprocessingInk" xmlns:wne="http://schemas.microsoft.com/office/word/2006/wordml" xmlns:wps="http://schemas.microsoft.com/office/word/2010/wordprocessingShape" mc:Ignorable="w14 w15 w16se w16cid wp14">
+<w:hdr xmlns:wpc="http://schemas.microsoft.com/office/word/2010/wordprocessingCanvas" xmlns:cx="http://schemas.microsoft.com/office/drawing/2014/chartex" xmlns:cx1="http://schemas.microsoft.com/office/drawing/2015/9/8/chartex" xmlns:mc="http://schemas.openxmlformats.org/markup-compatibility/2006" xmlns:o="urn:schemas-microsoft-com:office:office" xmlns:r="http://schemas.openxmlformats.org/officeDocument/2006/relationships" xmlns:m="http://schemas.openxmlformats.org/officeDocument/2006/math" xmlns:v="urn:schemas-microsoft-com:vml" xmlns:wp14="http://schemas.microsoft.com/office/word/2010/wordprocessingDrawing" xmlns:wp="http://schemas.openxmlformats.org/drawingml/2006/wordprocessingDrawing" xmlns:w10="urn:schemas-microsoft-com:office:word" xmlns:w="http://schemas.openxmlformats.org/wordprocessingml/2006/main" xmlns:w14="http://schemas.microsoft.com/office/word/2010/wordml" xmlns:w15="http://schemas.microsoft.com/office/word/2012/wordml" xmlns:w16se="http://schemas.microsoft.com/office/word/2015/wordml/symex" xmlns:wpg="http://schemas.microsoft.com/office/word/2010/wordprocessingGroup" xmlns:wpi="http://schemas.microsoft.com/office/word/2010/wordprocessingInk" xmlns:wne="http://schemas.microsoft.com/office/word/2006/wordml" xmlns:wps="http://schemas.microsoft.com/office/word/2010/wordprocessingShape" mc:Ignorable="w14 w15 w16se wp14">
   <w:p>
     <w:pPr>
       <w:pStyle w:val="Header"/>
@@ -23029,7 +23000,7 @@
 </file>
 
 <file path=word/numbering.xml><?xml version="1.0" encoding="utf-8"?>
-<w:numbering xmlns:wpc="http://schemas.microsoft.com/office/word/2010/wordprocessingCanvas" xmlns:cx="http://schemas.microsoft.com/office/drawing/2014/chartex" xmlns:cx1="http://schemas.microsoft.com/office/drawing/2015/9/8/chartex" xmlns:cx2="http://schemas.microsoft.com/office/drawing/2015/10/21/chartex" xmlns:cx3="http://schemas.microsoft.com/office/drawing/2016/5/9/chartex" xmlns:cx4="http://schemas.microsoft.com/office/drawing/2016/5/10/chartex" xmlns:cx5="http://schemas.microsoft.com/office/drawing/2016/5/11/chartex" xmlns:cx6="http://schemas.microsoft.com/office/drawing/2016/5/12/chartex" xmlns:cx7="http://schemas.microsoft.com/office/drawing/2016/5/13/chartex" xmlns:cx8="http://schemas.microsoft.com/office/drawing/2016/5/14/chartex" xmlns:mc="http://schemas.openxmlformats.org/markup-compatibility/2006" xmlns:aink="http://schemas.microsoft.com/office/drawing/2016/ink" xmlns:am3d="http://schemas.microsoft.com/office/drawing/2017/model3d" xmlns:o="urn:schemas-microsoft-com:office:office" xmlns:r="http://schemas.openxmlformats.org/officeDocument/2006/relationships" xmlns:m="http://schemas.openxmlformats.org/officeDocument/2006/math" xmlns:v="urn:schemas-microsoft-com:vml" xmlns:wp14="http://schemas.microsoft.com/office/word/2010/wordprocessingDrawing" xmlns:wp="http://schemas.openxmlformats.org/drawingml/2006/wordprocessingDrawing" xmlns:w10="urn:schemas-microsoft-com:office:word" xmlns:w="http://schemas.openxmlformats.org/wordprocessingml/2006/main" xmlns:w14="http://schemas.microsoft.com/office/word/2010/wordml" xmlns:w15="http://schemas.microsoft.com/office/word/2012/wordml" xmlns:w16cid="http://schemas.microsoft.com/office/word/2016/wordml/cid" xmlns:w16se="http://schemas.microsoft.com/office/word/2015/wordml/symex" xmlns:wpg="http://schemas.microsoft.com/office/word/2010/wordprocessingGroup" xmlns:wpi="http://schemas.microsoft.com/office/word/2010/wordprocessingInk" xmlns:wne="http://schemas.microsoft.com/office/word/2006/wordml" xmlns:wps="http://schemas.microsoft.com/office/word/2010/wordprocessingShape" mc:Ignorable="w14 w15 w16se w16cid wp14">
+<w:numbering xmlns:wpc="http://schemas.microsoft.com/office/word/2010/wordprocessingCanvas" xmlns:cx="http://schemas.microsoft.com/office/drawing/2014/chartex" xmlns:cx1="http://schemas.microsoft.com/office/drawing/2015/9/8/chartex" xmlns:mc="http://schemas.openxmlformats.org/markup-compatibility/2006" xmlns:o="urn:schemas-microsoft-com:office:office" xmlns:r="http://schemas.openxmlformats.org/officeDocument/2006/relationships" xmlns:m="http://schemas.openxmlformats.org/officeDocument/2006/math" xmlns:v="urn:schemas-microsoft-com:vml" xmlns:wp14="http://schemas.microsoft.com/office/word/2010/wordprocessingDrawing" xmlns:wp="http://schemas.openxmlformats.org/drawingml/2006/wordprocessingDrawing" xmlns:w10="urn:schemas-microsoft-com:office:word" xmlns:w="http://schemas.openxmlformats.org/wordprocessingml/2006/main" xmlns:w14="http://schemas.microsoft.com/office/word/2010/wordml" xmlns:w15="http://schemas.microsoft.com/office/word/2012/wordml" xmlns:w16se="http://schemas.microsoft.com/office/word/2015/wordml/symex" xmlns:wpg="http://schemas.microsoft.com/office/word/2010/wordprocessingGroup" xmlns:wpi="http://schemas.microsoft.com/office/word/2010/wordprocessingInk" xmlns:wne="http://schemas.microsoft.com/office/word/2006/wordml" xmlns:wps="http://schemas.microsoft.com/office/word/2010/wordprocessingShape" mc:Ignorable="w14 w15 w16se wp14">
   <w:abstractNum w:abstractNumId="0" w15:restartNumberingAfterBreak="0">
     <w:nsid w:val="11371D50"/>
     <w:multiLevelType w:val="hybridMultilevel"/>
@@ -23449,7 +23420,7 @@
 </file>
 
 <file path=word/styles.xml><?xml version="1.0" encoding="utf-8"?>
-<w:styles xmlns:mc="http://schemas.openxmlformats.org/markup-compatibility/2006" xmlns:r="http://schemas.openxmlformats.org/officeDocument/2006/relationships" xmlns:w="http://schemas.openxmlformats.org/wordprocessingml/2006/main" xmlns:w14="http://schemas.microsoft.com/office/word/2010/wordml" xmlns:w15="http://schemas.microsoft.com/office/word/2012/wordml" xmlns:w16cid="http://schemas.microsoft.com/office/word/2016/wordml/cid" xmlns:w16se="http://schemas.microsoft.com/office/word/2015/wordml/symex" mc:Ignorable="w14 w15 w16se w16cid">
+<w:styles xmlns:mc="http://schemas.openxmlformats.org/markup-compatibility/2006" xmlns:r="http://schemas.openxmlformats.org/officeDocument/2006/relationships" xmlns:w="http://schemas.openxmlformats.org/wordprocessingml/2006/main" xmlns:w14="http://schemas.microsoft.com/office/word/2010/wordml" xmlns:w15="http://schemas.microsoft.com/office/word/2012/wordml" xmlns:w16se="http://schemas.microsoft.com/office/word/2015/wordml/symex" mc:Ignorable="w14 w15 w16se">
   <w:docDefaults>
     <w:rPrDefault>
       <w:rPr>
@@ -23465,7 +23436,7 @@
       </w:pPr>
     </w:pPrDefault>
   </w:docDefaults>
-  <w:latentStyles w:defLockedState="0" w:defUIPriority="99" w:defSemiHidden="0" w:defUnhideWhenUsed="0" w:defQFormat="0" w:count="375">
+  <w:latentStyles w:defLockedState="0" w:defUIPriority="99" w:defSemiHidden="0" w:defUnhideWhenUsed="0" w:defQFormat="0" w:count="371">
     <w:lsdException w:name="Normal" w:uiPriority="0" w:qFormat="1"/>
     <w:lsdException w:name="heading 1" w:uiPriority="9" w:qFormat="1"/>
     <w:lsdException w:name="heading 2" w:semiHidden="1" w:uiPriority="9" w:unhideWhenUsed="1" w:qFormat="1"/>
@@ -23837,10 +23808,6 @@
     <w:lsdException w:name="List Table 5 Dark Accent 6" w:uiPriority="50"/>
     <w:lsdException w:name="List Table 6 Colorful Accent 6" w:uiPriority="51"/>
     <w:lsdException w:name="List Table 7 Colorful Accent 6" w:uiPriority="52"/>
-    <w:lsdException w:name="Mention" w:semiHidden="1" w:unhideWhenUsed="1"/>
-    <w:lsdException w:name="Smart Hyperlink" w:semiHidden="1" w:unhideWhenUsed="1"/>
-    <w:lsdException w:name="Hashtag" w:semiHidden="1" w:unhideWhenUsed="1"/>
-    <w:lsdException w:name="Unresolved Mention" w:semiHidden="1" w:unhideWhenUsed="1"/>
   </w:latentStyles>
   <w:style w:type="paragraph" w:default="1" w:styleId="Normal">
     <w:name w:val="Normal"/>
@@ -24005,7 +23972,7 @@
       <w:u w:val="single"/>
     </w:rPr>
   </w:style>
-  <w:style w:type="character" w:styleId="UnresolvedMention">
+  <w:style w:type="character" w:customStyle="1" w:styleId="UnresolvedMention">
     <w:name w:val="Unresolved Mention"/>
     <w:basedOn w:val="DefaultParagraphFont"/>
     <w:uiPriority w:val="99"/>

</xml_diff>